<commit_message>
Edited up to about page 30: critiques of quality-of-fit statistics still need addressing.
</commit_message>
<xml_diff>
--- a/C2 Draft 1.docx
+++ b/C2 Draft 1.docx
@@ -248,7 +248,19 @@
           <w:rFonts w:ascii="Times New Roman" w:hAnsi="Times New Roman" w:cs="Times New Roman"/>
         </w:rPr>
         <w:lastRenderedPageBreak/>
-        <w:t xml:space="preserve">independent variable, are weighed in comparison to one another, and a set of models using the algorithm's most commonly recommended variables are generated. These models are compared to theoretically specified models, each of which are tested using a same bootstrapping technique to determine how well they make predictions. </w:t>
+        <w:t xml:space="preserve">independent variable, are weighed in comparison to one another, and a set of models using the algorithm's most commonly recommended variables are generated. These models are compared to theoretically specified models, each of which are tested using </w:t>
+      </w:r>
+      <w:r>
+        <w:rPr>
+          <w:rFonts w:ascii="Times New Roman" w:hAnsi="Times New Roman" w:cs="Times New Roman"/>
+        </w:rPr>
+        <w:t>the</w:t>
+      </w:r>
+      <w:r>
+        <w:rPr>
+          <w:rFonts w:ascii="Times New Roman" w:hAnsi="Times New Roman" w:cs="Times New Roman"/>
+        </w:rPr>
+        <w:t xml:space="preserve"> same bootstrapping technique to determine how well they make predictions. </w:t>
       </w:r>
     </w:p>
     <w:p>
@@ -276,47 +288,761 @@
         <w:rPr>
           <w:rFonts w:ascii="Times New Roman" w:hAnsi="Times New Roman" w:cs="Times New Roman"/>
         </w:rPr>
-        <w:t xml:space="preserve">The concentration on statistical significance has led to a series of perverse incentives for researchers that lessen the utility of research, calling seemingly settled conclusions into question. The questions are raised for a variety of reasons including, forking paths. The problem of forking paths occurs when an individual seeking significance inadvertently or deliberately crafts models that minimize p-values, even if the independent variables aren't necessarily relevant from a substantive perspective (Gelman and Loken 2013). There is also the problem of overstuffing models with an excess of independent variables, creating large models that show marginal significance for a variable of interest, violating parsimony and creating 'garbage can' models (Schrodt 2014). Schrodt also points out that these models trample Achen's rule of three, which suggests that any model with more than three independent variables is incorrectly specified (Achen 2002). Researchers' focus on NHST as the final arbiter of truth has led to incorrectly validated hypotheses and models that are not parsimonious. </w:t>
-      </w:r>
-    </w:p>
-    <w:p>
-      <w:pPr>
-        <w:spacing w:before="100" w:beforeAutospacing="1" w:after="115" w:line="480" w:lineRule="auto"/>
-        <w:rPr>
-          <w:rFonts w:ascii="Times New Roman" w:hAnsi="Times New Roman" w:cs="Times New Roman"/>
-        </w:rPr>
-      </w:pPr>
-      <w:r>
-        <w:rPr>
-          <w:rFonts w:ascii="Times New Roman" w:hAnsi="Times New Roman" w:cs="Times New Roman"/>
-        </w:rPr>
-        <w:t xml:space="preserve">The models NHST incentivizes might be reasonable if they spoke to the utility of the theories they pretended to test, but this is highly unlikely given the way that they are created and implemented. This utility lies in the ability to not only explain the data that is provided, but to predict new observations as well. Prediction provides a different kind of test for these models, a test which takes further down the trail of inference (Mosteller and Tukey 1977). By successfully predicting outside data, the results are more likely to </w:t>
-      </w:r>
-      <w:r>
-        <w:rPr>
-          <w:rFonts w:ascii="Times New Roman" w:hAnsi="Times New Roman" w:cs="Times New Roman"/>
-        </w:rPr>
-        <w:t>replicate,</w:t>
-      </w:r>
-      <w:r>
-        <w:rPr>
-          <w:rFonts w:ascii="Times New Roman" w:hAnsi="Times New Roman" w:cs="Times New Roman"/>
-        </w:rPr>
-        <w:t xml:space="preserve"> and serve as a useful test of models and data (Hindman 2015) Failure to make predictions with models denies a useful test of the substantive significance of the model, one which might allow for a better understanding of any phenomena of interest. </w:t>
-      </w:r>
-    </w:p>
-    <w:p>
-      <w:pPr>
-        <w:spacing w:before="100" w:beforeAutospacing="1" w:after="115" w:line="480" w:lineRule="auto"/>
-        <w:rPr>
-          <w:rFonts w:ascii="Times New Roman" w:hAnsi="Times New Roman" w:cs="Times New Roman"/>
-        </w:rPr>
-      </w:pPr>
-      <w:r>
-        <w:rPr>
-          <w:rFonts w:ascii="Times New Roman" w:hAnsi="Times New Roman" w:cs="Times New Roman"/>
-        </w:rPr>
-        <w:t xml:space="preserve">Failure to make predictions leads to results that are unlikely to replicate and ignoring a useful test of results, but the main problem of ignoring prediction and failing to use it to explore hypotheses further lies in overfit models. In attempting to capture every aspect of the variation in a dependent variable, the models may explain provided data well, but they are also likely to overfit, if new observations are considered. This makes it difficult to consider a given model useful from a predictive standpoint, as overfitted models may predict provided values of the dependent variable well and fail to predict observations that were not included in the regression (Kuhn and Johnson 2013). The predictive perspective needs to be considered for several reasons including parsimony, theoretical utility, and its general usefulness for testing hypotheses, making an approach like BeSiVa useful for reconsidering hypotheses. </w:t>
+        <w:t>The concentration on statistical significance has led to a series of perverse incentives for researchers that lessen the utility of research, calling seemingly settled conclusions into question. The questions are raised for a variety of reasons including when an individual seeking significance inadvertently or deliberately crafts models that minimize p-values, even if the independent variables aren't necessarily relevant from a substantive perspective (Gelman and Loken 2013). There is also the problem of overstuffing models with an excess of independent variables, creating large models that show marginal significance for a variable of interest, violating parsimony and creating 'garbage can' models (Schrodt 2014). Schrodt also points out that these models trample Achen's rule of three, which suggests that any model with more than three independent variables is incorrectly specified (Achen 2002). Researchers' focus on</w:t>
+      </w:r>
+      <w:r>
+        <w:rPr>
+          <w:rFonts w:ascii="Times New Roman" w:hAnsi="Times New Roman" w:cs="Times New Roman"/>
+        </w:rPr>
+        <w:t xml:space="preserve"> null hypothesis significance testing (hereafter </w:t>
+      </w:r>
+      <w:r>
+        <w:rPr>
+          <w:rFonts w:ascii="Times New Roman" w:hAnsi="Times New Roman" w:cs="Times New Roman"/>
+        </w:rPr>
+        <w:t>NHST</w:t>
+      </w:r>
+      <w:r>
+        <w:rPr>
+          <w:rFonts w:ascii="Times New Roman" w:hAnsi="Times New Roman" w:cs="Times New Roman"/>
+        </w:rPr>
+        <w:t>)</w:t>
+      </w:r>
+      <w:r>
+        <w:rPr>
+          <w:rFonts w:ascii="Times New Roman" w:hAnsi="Times New Roman" w:cs="Times New Roman"/>
+        </w:rPr>
+        <w:t xml:space="preserve"> as the final arbiter of truth has led to incorrectly validated hypotheses and models that are not parsimonious. </w:t>
+      </w:r>
+    </w:p>
+    <w:p>
+      <w:pPr>
+        <w:spacing w:before="100" w:beforeAutospacing="1" w:after="115" w:line="480" w:lineRule="auto"/>
+        <w:rPr>
+          <w:rFonts w:ascii="Times New Roman" w:hAnsi="Times New Roman" w:cs="Times New Roman"/>
+        </w:rPr>
+      </w:pPr>
+      <w:r>
+        <w:rPr>
+          <w:rFonts w:ascii="Times New Roman" w:hAnsi="Times New Roman" w:cs="Times New Roman"/>
+        </w:rPr>
+        <w:t>The models NHST incentivizes might be reasonable if they spoke to the utility of the theories they pretended to test, but this is highly unlikely given the way that they a</w:t>
+      </w:r>
+      <w:r>
+        <w:rPr>
+          <w:rFonts w:ascii="Times New Roman" w:hAnsi="Times New Roman" w:cs="Times New Roman"/>
+        </w:rPr>
+        <w:t>re created and implemented. The</w:t>
+      </w:r>
+      <w:r>
+        <w:rPr>
+          <w:rFonts w:ascii="Times New Roman" w:hAnsi="Times New Roman" w:cs="Times New Roman"/>
+        </w:rPr>
+        <w:t xml:space="preserve"> utility</w:t>
+      </w:r>
+      <w:r>
+        <w:rPr>
+          <w:rFonts w:ascii="Times New Roman" w:hAnsi="Times New Roman" w:cs="Times New Roman"/>
+        </w:rPr>
+        <w:t xml:space="preserve"> of </w:t>
+      </w:r>
+      <w:r>
+        <w:rPr>
+          <w:rFonts w:ascii="Times New Roman" w:hAnsi="Times New Roman" w:cs="Times New Roman"/>
+        </w:rPr>
+        <w:t>models</w:t>
+      </w:r>
+      <w:r>
+        <w:rPr>
+          <w:rFonts w:ascii="Times New Roman" w:hAnsi="Times New Roman" w:cs="Times New Roman"/>
+        </w:rPr>
+        <w:t xml:space="preserve"> lies in the ability to not only explain the data that </w:t>
+      </w:r>
+      <w:r>
+        <w:rPr>
+          <w:rFonts w:ascii="Times New Roman" w:hAnsi="Times New Roman" w:cs="Times New Roman"/>
+        </w:rPr>
+        <w:t>are</w:t>
+      </w:r>
+      <w:r>
+        <w:rPr>
+          <w:rFonts w:ascii="Times New Roman" w:hAnsi="Times New Roman" w:cs="Times New Roman"/>
+        </w:rPr>
+        <w:t xml:space="preserve"> provided, but to predict new observations as well. Prediction provides a </w:t>
+      </w:r>
+      <w:r>
+        <w:rPr>
+          <w:rFonts w:ascii="Times New Roman" w:hAnsi="Times New Roman" w:cs="Times New Roman"/>
+        </w:rPr>
+        <w:t>separate</w:t>
+      </w:r>
+      <w:r>
+        <w:rPr>
+          <w:rFonts w:ascii="Times New Roman" w:hAnsi="Times New Roman" w:cs="Times New Roman"/>
+        </w:rPr>
+        <w:t xml:space="preserve"> of test for these models, a test which takes </w:t>
+      </w:r>
+      <w:r>
+        <w:rPr>
+          <w:rFonts w:ascii="Times New Roman" w:hAnsi="Times New Roman" w:cs="Times New Roman"/>
+        </w:rPr>
+        <w:t xml:space="preserve">research </w:t>
+      </w:r>
+      <w:r>
+        <w:rPr>
+          <w:rFonts w:ascii="Times New Roman" w:hAnsi="Times New Roman" w:cs="Times New Roman"/>
+        </w:rPr>
+        <w:t>further down the trail of inference (Mosteller and Tukey 1977).</w:t>
+      </w:r>
+      <w:r>
+        <w:rPr>
+          <w:rFonts w:ascii="Times New Roman" w:hAnsi="Times New Roman" w:cs="Times New Roman"/>
+        </w:rPr>
+        <w:t xml:space="preserve"> P</w:t>
+      </w:r>
+      <w:r>
+        <w:rPr>
+          <w:rFonts w:ascii="Times New Roman" w:hAnsi="Times New Roman" w:cs="Times New Roman"/>
+        </w:rPr>
+        <w:t>rediction</w:t>
+      </w:r>
+      <w:r>
+        <w:rPr>
+          <w:rFonts w:ascii="Times New Roman" w:hAnsi="Times New Roman" w:cs="Times New Roman"/>
+        </w:rPr>
+        <w:t xml:space="preserve"> </w:t>
+      </w:r>
+      <w:r>
+        <w:rPr>
+          <w:rFonts w:ascii="Times New Roman" w:hAnsi="Times New Roman" w:cs="Times New Roman"/>
+        </w:rPr>
+        <w:t>informs researchers</w:t>
+      </w:r>
+      <w:r>
+        <w:rPr>
+          <w:rFonts w:ascii="Times New Roman" w:hAnsi="Times New Roman" w:cs="Times New Roman"/>
+        </w:rPr>
+        <w:t xml:space="preserve"> about</w:t>
+      </w:r>
+      <w:r>
+        <w:rPr>
+          <w:rFonts w:ascii="Times New Roman" w:hAnsi="Times New Roman" w:cs="Times New Roman"/>
+        </w:rPr>
+        <w:t xml:space="preserve"> </w:t>
+      </w:r>
+      <w:r>
+        <w:rPr>
+          <w:rFonts w:ascii="Times New Roman" w:hAnsi="Times New Roman" w:cs="Times New Roman"/>
+        </w:rPr>
+        <w:t>the overall</w:t>
+      </w:r>
+      <w:r>
+        <w:rPr>
+          <w:rFonts w:ascii="Times New Roman" w:hAnsi="Times New Roman" w:cs="Times New Roman"/>
+        </w:rPr>
+        <w:t xml:space="preserve"> utility of their models, how useful they are in a more rigorous test of </w:t>
+      </w:r>
+      <w:r>
+        <w:rPr>
+          <w:rFonts w:ascii="Times New Roman" w:hAnsi="Times New Roman" w:cs="Times New Roman"/>
+        </w:rPr>
+        <w:t>model</w:t>
+      </w:r>
+      <w:r>
+        <w:rPr>
+          <w:rFonts w:ascii="Times New Roman" w:hAnsi="Times New Roman" w:cs="Times New Roman"/>
+        </w:rPr>
+        <w:t xml:space="preserve"> quality</w:t>
+      </w:r>
+      <w:r>
+        <w:rPr>
+          <w:rFonts w:ascii="Times New Roman" w:hAnsi="Times New Roman" w:cs="Times New Roman"/>
+        </w:rPr>
+        <w:t xml:space="preserve"> than </w:t>
+      </w:r>
+      <w:r>
+        <w:rPr>
+          <w:rFonts w:ascii="Times New Roman" w:hAnsi="Times New Roman" w:cs="Times New Roman"/>
+        </w:rPr>
+        <w:t>statistical</w:t>
+      </w:r>
+      <w:r>
+        <w:rPr>
+          <w:rFonts w:ascii="Times New Roman" w:hAnsi="Times New Roman" w:cs="Times New Roman"/>
+        </w:rPr>
+        <w:t xml:space="preserve"> significance</w:t>
+      </w:r>
+      <w:r>
+        <w:rPr>
+          <w:rFonts w:ascii="Times New Roman" w:hAnsi="Times New Roman" w:cs="Times New Roman"/>
+        </w:rPr>
+        <w:t xml:space="preserve">. </w:t>
+      </w:r>
+      <w:r>
+        <w:rPr>
+          <w:rFonts w:ascii="Times New Roman" w:hAnsi="Times New Roman" w:cs="Times New Roman"/>
+        </w:rPr>
+        <w:t>Imagine a voter turnout</w:t>
+      </w:r>
+      <w:r>
+        <w:rPr>
+          <w:rFonts w:ascii="Times New Roman" w:hAnsi="Times New Roman" w:cs="Times New Roman"/>
+        </w:rPr>
+        <w:t xml:space="preserve"> model </w:t>
+      </w:r>
+      <w:r>
+        <w:rPr>
+          <w:rFonts w:ascii="Times New Roman" w:hAnsi="Times New Roman" w:cs="Times New Roman"/>
+        </w:rPr>
+        <w:t>that</w:t>
+      </w:r>
+      <w:r>
+        <w:rPr>
+          <w:rFonts w:ascii="Times New Roman" w:hAnsi="Times New Roman" w:cs="Times New Roman"/>
+        </w:rPr>
+        <w:t xml:space="preserve"> </w:t>
+      </w:r>
+      <w:r>
+        <w:rPr>
+          <w:rFonts w:ascii="Times New Roman" w:hAnsi="Times New Roman" w:cs="Times New Roman"/>
+        </w:rPr>
+        <w:t>achieve</w:t>
+      </w:r>
+      <w:r>
+        <w:rPr>
+          <w:rFonts w:ascii="Times New Roman" w:hAnsi="Times New Roman" w:cs="Times New Roman"/>
+        </w:rPr>
+        <w:t>s</w:t>
+      </w:r>
+      <w:r>
+        <w:rPr>
+          <w:rFonts w:ascii="Times New Roman" w:hAnsi="Times New Roman" w:cs="Times New Roman"/>
+        </w:rPr>
+        <w:t xml:space="preserve"> significance</w:t>
+      </w:r>
+      <w:r>
+        <w:rPr>
+          <w:rFonts w:ascii="Times New Roman" w:hAnsi="Times New Roman" w:cs="Times New Roman"/>
+        </w:rPr>
+        <w:t xml:space="preserve"> from an explanatory perspective</w:t>
+      </w:r>
+      <w:r>
+        <w:rPr>
+          <w:rFonts w:ascii="Times New Roman" w:hAnsi="Times New Roman" w:cs="Times New Roman"/>
+        </w:rPr>
+        <w:t>, validating the hypothes</w:t>
+      </w:r>
+      <w:r>
+        <w:rPr>
+          <w:rFonts w:ascii="Times New Roman" w:hAnsi="Times New Roman" w:cs="Times New Roman"/>
+        </w:rPr>
+        <w:t>e</w:t>
+      </w:r>
+      <w:r>
+        <w:rPr>
+          <w:rFonts w:ascii="Times New Roman" w:hAnsi="Times New Roman" w:cs="Times New Roman"/>
+        </w:rPr>
+        <w:t xml:space="preserve">s that </w:t>
+      </w:r>
+      <w:r>
+        <w:rPr>
+          <w:rFonts w:ascii="Times New Roman" w:hAnsi="Times New Roman" w:cs="Times New Roman"/>
+        </w:rPr>
+        <w:t>it tes</w:t>
+      </w:r>
+      <w:r>
+        <w:rPr>
+          <w:rFonts w:ascii="Times New Roman" w:hAnsi="Times New Roman" w:cs="Times New Roman"/>
+        </w:rPr>
+        <w:t>t</w:t>
+      </w:r>
+      <w:r>
+        <w:rPr>
+          <w:rFonts w:ascii="Times New Roman" w:hAnsi="Times New Roman" w:cs="Times New Roman"/>
+        </w:rPr>
+        <w:t>s. But at t</w:t>
+      </w:r>
+      <w:r>
+        <w:rPr>
+          <w:rFonts w:ascii="Times New Roman" w:hAnsi="Times New Roman" w:cs="Times New Roman"/>
+        </w:rPr>
+        <w:t xml:space="preserve">he same time, this model is completely useless for </w:t>
+      </w:r>
+      <w:r>
+        <w:rPr>
+          <w:rFonts w:ascii="Times New Roman" w:hAnsi="Times New Roman" w:cs="Times New Roman"/>
+        </w:rPr>
+        <w:t xml:space="preserve">predicting new </w:t>
+      </w:r>
+      <w:r>
+        <w:rPr>
+          <w:rFonts w:ascii="Times New Roman" w:hAnsi="Times New Roman" w:cs="Times New Roman"/>
+        </w:rPr>
+        <w:t>observations</w:t>
+      </w:r>
+      <w:r>
+        <w:rPr>
+          <w:rFonts w:ascii="Times New Roman" w:hAnsi="Times New Roman" w:cs="Times New Roman"/>
+        </w:rPr>
+        <w:t xml:space="preserve">. </w:t>
+      </w:r>
+      <w:r>
+        <w:rPr>
+          <w:rFonts w:ascii="Times New Roman" w:hAnsi="Times New Roman" w:cs="Times New Roman"/>
+        </w:rPr>
+        <w:t>Even with statistical significance, a</w:t>
+      </w:r>
+      <w:r>
+        <w:rPr>
+          <w:rFonts w:ascii="Times New Roman" w:hAnsi="Times New Roman" w:cs="Times New Roman"/>
+        </w:rPr>
+        <w:t xml:space="preserve"> </w:t>
+      </w:r>
+      <w:r>
+        <w:rPr>
+          <w:rFonts w:ascii="Times New Roman" w:hAnsi="Times New Roman" w:cs="Times New Roman"/>
+        </w:rPr>
+        <w:t xml:space="preserve">model of whether an individual </w:t>
+      </w:r>
+      <w:r>
+        <w:rPr>
+          <w:rFonts w:ascii="Times New Roman" w:hAnsi="Times New Roman" w:cs="Times New Roman"/>
+        </w:rPr>
+        <w:t xml:space="preserve">turns out to vote </w:t>
+      </w:r>
+      <w:r>
+        <w:rPr>
+          <w:rFonts w:ascii="Times New Roman" w:hAnsi="Times New Roman" w:cs="Times New Roman"/>
+        </w:rPr>
+        <w:t>would be considered useless</w:t>
+      </w:r>
+      <w:r>
+        <w:rPr>
+          <w:rFonts w:ascii="Times New Roman" w:hAnsi="Times New Roman" w:cs="Times New Roman"/>
+        </w:rPr>
+        <w:t xml:space="preserve"> if it was unable to </w:t>
+      </w:r>
+      <w:r>
+        <w:rPr>
+          <w:rFonts w:ascii="Times New Roman" w:hAnsi="Times New Roman" w:cs="Times New Roman"/>
+        </w:rPr>
+        <w:t>state whether</w:t>
+      </w:r>
+      <w:r>
+        <w:rPr>
+          <w:rFonts w:ascii="Times New Roman" w:hAnsi="Times New Roman" w:cs="Times New Roman"/>
+        </w:rPr>
+        <w:t xml:space="preserve"> someone</w:t>
+      </w:r>
+      <w:r>
+        <w:rPr>
+          <w:rFonts w:ascii="Times New Roman" w:hAnsi="Times New Roman" w:cs="Times New Roman"/>
+        </w:rPr>
+        <w:t xml:space="preserve"> not included in the initial estimation was likely to vote</w:t>
+      </w:r>
+      <w:r>
+        <w:rPr>
+          <w:rFonts w:ascii="Times New Roman" w:hAnsi="Times New Roman" w:cs="Times New Roman"/>
+        </w:rPr>
+        <w:t xml:space="preserve"> or not</w:t>
+      </w:r>
+      <w:r>
+        <w:rPr>
+          <w:rFonts w:ascii="Times New Roman" w:hAnsi="Times New Roman" w:cs="Times New Roman"/>
+        </w:rPr>
+        <w:t xml:space="preserve">. </w:t>
+      </w:r>
+      <w:r>
+        <w:rPr>
+          <w:rFonts w:ascii="Times New Roman" w:hAnsi="Times New Roman" w:cs="Times New Roman"/>
+        </w:rPr>
+        <w:t>Explanation</w:t>
+      </w:r>
+      <w:r>
+        <w:rPr>
+          <w:rFonts w:ascii="Times New Roman" w:hAnsi="Times New Roman" w:cs="Times New Roman"/>
+        </w:rPr>
+        <w:t xml:space="preserve"> allows researchers to determine</w:t>
+      </w:r>
+      <w:r>
+        <w:rPr>
+          <w:rFonts w:ascii="Times New Roman" w:hAnsi="Times New Roman" w:cs="Times New Roman"/>
+        </w:rPr>
+        <w:t xml:space="preserve"> if </w:t>
+      </w:r>
+      <w:r>
+        <w:rPr>
+          <w:rFonts w:ascii="Times New Roman" w:hAnsi="Times New Roman" w:cs="Times New Roman"/>
+        </w:rPr>
+        <w:t xml:space="preserve">the variables and model that </w:t>
+      </w:r>
+      <w:r>
+        <w:rPr>
+          <w:rFonts w:ascii="Times New Roman" w:hAnsi="Times New Roman" w:cs="Times New Roman"/>
+        </w:rPr>
+        <w:t>are</w:t>
+      </w:r>
+      <w:r>
+        <w:rPr>
+          <w:rFonts w:ascii="Times New Roman" w:hAnsi="Times New Roman" w:cs="Times New Roman"/>
+        </w:rPr>
+        <w:t xml:space="preserve"> considered</w:t>
+      </w:r>
+      <w:r>
+        <w:rPr>
+          <w:rFonts w:ascii="Times New Roman" w:hAnsi="Times New Roman" w:cs="Times New Roman"/>
+        </w:rPr>
+        <w:t xml:space="preserve"> important are capable of</w:t>
+      </w:r>
+      <w:r>
+        <w:rPr>
+          <w:rFonts w:ascii="Times New Roman" w:hAnsi="Times New Roman" w:cs="Times New Roman"/>
+        </w:rPr>
+        <w:t xml:space="preserve"> determining if people </w:t>
+      </w:r>
+      <w:r>
+        <w:rPr>
+          <w:rFonts w:ascii="Times New Roman" w:hAnsi="Times New Roman" w:cs="Times New Roman"/>
+        </w:rPr>
+        <w:t>included in the model</w:t>
+      </w:r>
+      <w:r>
+        <w:rPr>
+          <w:rFonts w:ascii="Times New Roman" w:hAnsi="Times New Roman" w:cs="Times New Roman"/>
+        </w:rPr>
+        <w:t xml:space="preserve"> vote.</w:t>
+      </w:r>
+      <w:r>
+        <w:rPr>
+          <w:rFonts w:ascii="Times New Roman" w:hAnsi="Times New Roman" w:cs="Times New Roman"/>
+        </w:rPr>
+        <w:t xml:space="preserve"> </w:t>
+      </w:r>
+      <w:r>
+        <w:rPr>
+          <w:rFonts w:ascii="Times New Roman" w:hAnsi="Times New Roman" w:cs="Times New Roman"/>
+        </w:rPr>
+        <w:t>Considering prediction, however allows for the consideration of</w:t>
+      </w:r>
+      <w:r>
+        <w:rPr>
+          <w:rFonts w:ascii="Times New Roman" w:hAnsi="Times New Roman" w:cs="Times New Roman"/>
+        </w:rPr>
+        <w:t xml:space="preserve"> </w:t>
+      </w:r>
+      <w:r>
+        <w:rPr>
+          <w:rFonts w:ascii="Times New Roman" w:hAnsi="Times New Roman" w:cs="Times New Roman"/>
+        </w:rPr>
+        <w:t>individuals</w:t>
+      </w:r>
+      <w:r>
+        <w:rPr>
+          <w:rFonts w:ascii="Times New Roman" w:hAnsi="Times New Roman" w:cs="Times New Roman"/>
+        </w:rPr>
+        <w:t xml:space="preserve"> </w:t>
+      </w:r>
+      <w:r>
+        <w:rPr>
+          <w:rFonts w:ascii="Times New Roman" w:hAnsi="Times New Roman" w:cs="Times New Roman"/>
+        </w:rPr>
+        <w:t>who were</w:t>
+      </w:r>
+      <w:r>
+        <w:rPr>
+          <w:rFonts w:ascii="Times New Roman" w:hAnsi="Times New Roman" w:cs="Times New Roman"/>
+        </w:rPr>
+        <w:t xml:space="preserve"> not </w:t>
+      </w:r>
+      <w:r>
+        <w:rPr>
+          <w:rFonts w:ascii="Times New Roman" w:hAnsi="Times New Roman" w:cs="Times New Roman"/>
+        </w:rPr>
+        <w:t>a part of the original model</w:t>
+      </w:r>
+      <w:r>
+        <w:rPr>
+          <w:rFonts w:ascii="Times New Roman" w:hAnsi="Times New Roman" w:cs="Times New Roman"/>
+        </w:rPr>
+        <w:t>.</w:t>
+      </w:r>
+      <w:r>
+        <w:rPr>
+          <w:rFonts w:ascii="Times New Roman" w:hAnsi="Times New Roman" w:cs="Times New Roman"/>
+        </w:rPr>
+        <w:t xml:space="preserve"> P</w:t>
+      </w:r>
+      <w:r>
+        <w:rPr>
+          <w:rFonts w:ascii="Times New Roman" w:hAnsi="Times New Roman" w:cs="Times New Roman"/>
+        </w:rPr>
+        <w:t xml:space="preserve">rediction </w:t>
+      </w:r>
+      <w:r>
+        <w:rPr>
+          <w:rFonts w:ascii="Times New Roman" w:hAnsi="Times New Roman" w:cs="Times New Roman"/>
+        </w:rPr>
+        <w:t>serve</w:t>
+      </w:r>
+      <w:r>
+        <w:rPr>
+          <w:rFonts w:ascii="Times New Roman" w:hAnsi="Times New Roman" w:cs="Times New Roman"/>
+        </w:rPr>
+        <w:t>s</w:t>
+      </w:r>
+      <w:r>
+        <w:rPr>
+          <w:rFonts w:ascii="Times New Roman" w:hAnsi="Times New Roman" w:cs="Times New Roman"/>
+        </w:rPr>
+        <w:t xml:space="preserve"> as a useful test of models and data</w:t>
+      </w:r>
+      <w:r>
+        <w:rPr>
+          <w:rFonts w:ascii="Times New Roman" w:hAnsi="Times New Roman" w:cs="Times New Roman"/>
+        </w:rPr>
+        <w:t xml:space="preserve">, leading to models whose results are robust to repeated testing, making replication </w:t>
+      </w:r>
+      <w:r>
+        <w:rPr>
+          <w:rFonts w:ascii="Times New Roman" w:hAnsi="Times New Roman" w:cs="Times New Roman"/>
+        </w:rPr>
+        <w:t xml:space="preserve">far </w:t>
+      </w:r>
+      <w:r>
+        <w:rPr>
+          <w:rFonts w:ascii="Times New Roman" w:hAnsi="Times New Roman" w:cs="Times New Roman"/>
+        </w:rPr>
+        <w:t>more likely</w:t>
+      </w:r>
+      <w:r>
+        <w:rPr>
+          <w:rFonts w:ascii="Times New Roman" w:hAnsi="Times New Roman" w:cs="Times New Roman"/>
+        </w:rPr>
+        <w:t xml:space="preserve"> overall</w:t>
+      </w:r>
+      <w:r>
+        <w:rPr>
+          <w:rFonts w:ascii="Times New Roman" w:hAnsi="Times New Roman" w:cs="Times New Roman"/>
+        </w:rPr>
+        <w:t xml:space="preserve"> (Hindman 2015) Failure to make predictions with models denies a useful test of the substantive significance of the model, one which might allow for a better understanding of any phenomena of interest. </w:t>
+      </w:r>
+    </w:p>
+    <w:p>
+      <w:pPr>
+        <w:spacing w:before="100" w:beforeAutospacing="1" w:after="115" w:line="480" w:lineRule="auto"/>
+        <w:rPr>
+          <w:rFonts w:ascii="Times New Roman" w:hAnsi="Times New Roman" w:cs="Times New Roman"/>
+        </w:rPr>
+      </w:pPr>
+      <w:r>
+        <w:rPr>
+          <w:rFonts w:ascii="Times New Roman" w:hAnsi="Times New Roman" w:cs="Times New Roman"/>
+        </w:rPr>
+        <w:t>Failure to make predictions leads to results that are unlikely to replicate and ig</w:t>
+      </w:r>
+      <w:r>
+        <w:rPr>
+          <w:rFonts w:ascii="Times New Roman" w:hAnsi="Times New Roman" w:cs="Times New Roman"/>
+        </w:rPr>
+        <w:t>noring a useful test of results</w:t>
+      </w:r>
+      <w:r>
+        <w:rPr>
+          <w:rFonts w:ascii="Times New Roman" w:hAnsi="Times New Roman" w:cs="Times New Roman"/>
+        </w:rPr>
+        <w:t>. In attempting to capture every aspect of the variation in a dependent variable, the models may explain provided data well, but they are also likely to overfit, if new observations are considered.</w:t>
+      </w:r>
+      <w:r>
+        <w:rPr>
+          <w:rFonts w:ascii="Times New Roman" w:hAnsi="Times New Roman" w:cs="Times New Roman"/>
+        </w:rPr>
+        <w:t xml:space="preserve"> Imagine </w:t>
+      </w:r>
+      <w:r>
+        <w:rPr>
+          <w:rFonts w:ascii="Times New Roman" w:hAnsi="Times New Roman" w:cs="Times New Roman"/>
+        </w:rPr>
+        <w:t xml:space="preserve">a model </w:t>
+      </w:r>
+      <w:r>
+        <w:rPr>
+          <w:rFonts w:ascii="Times New Roman" w:hAnsi="Times New Roman" w:cs="Times New Roman"/>
+        </w:rPr>
+        <w:t>was</w:t>
+      </w:r>
+      <w:r>
+        <w:rPr>
+          <w:rFonts w:ascii="Times New Roman" w:hAnsi="Times New Roman" w:cs="Times New Roman"/>
+        </w:rPr>
+        <w:t xml:space="preserve"> capable of providing the</w:t>
+      </w:r>
+      <w:r>
+        <w:rPr>
+          <w:rFonts w:ascii="Times New Roman" w:hAnsi="Times New Roman" w:cs="Times New Roman"/>
+        </w:rPr>
+        <w:t xml:space="preserve"> correct value of the</w:t>
+      </w:r>
+      <w:r>
+        <w:rPr>
+          <w:rFonts w:ascii="Times New Roman" w:hAnsi="Times New Roman" w:cs="Times New Roman"/>
+        </w:rPr>
+        <w:t xml:space="preserve"> dependent variable for every </w:t>
+      </w:r>
+      <w:r>
+        <w:rPr>
+          <w:rFonts w:ascii="Times New Roman" w:hAnsi="Times New Roman" w:cs="Times New Roman"/>
+        </w:rPr>
+        <w:t xml:space="preserve">observation used in </w:t>
+      </w:r>
+      <w:r>
+        <w:rPr>
+          <w:rFonts w:ascii="Times New Roman" w:hAnsi="Times New Roman" w:cs="Times New Roman"/>
+        </w:rPr>
+        <w:t>its regression</w:t>
+      </w:r>
+      <w:r>
+        <w:rPr>
+          <w:rFonts w:ascii="Times New Roman" w:hAnsi="Times New Roman" w:cs="Times New Roman"/>
+        </w:rPr>
+        <w:t>. In doing so, however</w:t>
+      </w:r>
+      <w:r>
+        <w:rPr>
+          <w:rFonts w:ascii="Times New Roman" w:hAnsi="Times New Roman" w:cs="Times New Roman"/>
+        </w:rPr>
+        <w:t xml:space="preserve">, </w:t>
+      </w:r>
+      <w:r>
+        <w:rPr>
+          <w:rFonts w:ascii="Times New Roman" w:hAnsi="Times New Roman" w:cs="Times New Roman"/>
+        </w:rPr>
+        <w:t>this model</w:t>
+      </w:r>
+      <w:r>
+        <w:rPr>
+          <w:rFonts w:ascii="Times New Roman" w:hAnsi="Times New Roman" w:cs="Times New Roman"/>
+        </w:rPr>
+        <w:t xml:space="preserve"> </w:t>
+      </w:r>
+      <w:r>
+        <w:rPr>
+          <w:rFonts w:ascii="Times New Roman" w:hAnsi="Times New Roman" w:cs="Times New Roman"/>
+        </w:rPr>
+        <w:t>fail</w:t>
+      </w:r>
+      <w:r>
+        <w:rPr>
+          <w:rFonts w:ascii="Times New Roman" w:hAnsi="Times New Roman" w:cs="Times New Roman"/>
+        </w:rPr>
+        <w:t>ed to predict any observation that wasn’t included in the initial regression</w:t>
+      </w:r>
+      <w:r>
+        <w:rPr>
+          <w:rFonts w:ascii="Times New Roman" w:hAnsi="Times New Roman" w:cs="Times New Roman"/>
+        </w:rPr>
+        <w:t xml:space="preserve">. This is the problem of overfitting, when </w:t>
+      </w:r>
+      <w:r>
+        <w:rPr>
+          <w:rFonts w:ascii="Times New Roman" w:hAnsi="Times New Roman" w:cs="Times New Roman"/>
+        </w:rPr>
+        <w:t xml:space="preserve">a model is </w:t>
+      </w:r>
+      <w:r>
+        <w:rPr>
+          <w:rFonts w:ascii="Times New Roman" w:hAnsi="Times New Roman" w:cs="Times New Roman"/>
+        </w:rPr>
+        <w:t xml:space="preserve">good at </w:t>
+      </w:r>
+      <w:r>
+        <w:rPr>
+          <w:rFonts w:ascii="Times New Roman" w:hAnsi="Times New Roman" w:cs="Times New Roman"/>
+        </w:rPr>
+        <w:t>giving accurate</w:t>
+      </w:r>
+      <w:r>
+        <w:rPr>
+          <w:rFonts w:ascii="Times New Roman" w:hAnsi="Times New Roman" w:cs="Times New Roman"/>
+        </w:rPr>
+        <w:t xml:space="preserve"> results for </w:t>
+      </w:r>
+      <w:r>
+        <w:rPr>
+          <w:rFonts w:ascii="Times New Roman" w:hAnsi="Times New Roman" w:cs="Times New Roman"/>
+        </w:rPr>
+        <w:t xml:space="preserve">data included </w:t>
+      </w:r>
+      <w:r>
+        <w:rPr>
+          <w:rFonts w:ascii="Times New Roman" w:hAnsi="Times New Roman" w:cs="Times New Roman"/>
+        </w:rPr>
+        <w:t xml:space="preserve">in its estimation, and incapable of </w:t>
+      </w:r>
+      <w:r>
+        <w:rPr>
+          <w:rFonts w:ascii="Times New Roman" w:hAnsi="Times New Roman" w:cs="Times New Roman"/>
+        </w:rPr>
+        <w:t>giving an accurate</w:t>
+      </w:r>
+      <w:r>
+        <w:rPr>
+          <w:rFonts w:ascii="Times New Roman" w:hAnsi="Times New Roman" w:cs="Times New Roman"/>
+        </w:rPr>
+        <w:t xml:space="preserve"> </w:t>
+      </w:r>
+      <w:r>
+        <w:rPr>
+          <w:rFonts w:ascii="Times New Roman" w:hAnsi="Times New Roman" w:cs="Times New Roman"/>
+        </w:rPr>
+        <w:t xml:space="preserve">value when the data </w:t>
+      </w:r>
+      <w:r>
+        <w:rPr>
+          <w:rFonts w:ascii="Times New Roman" w:hAnsi="Times New Roman" w:cs="Times New Roman"/>
+        </w:rPr>
+        <w:t>are not included</w:t>
+      </w:r>
+      <w:r>
+        <w:rPr>
+          <w:rFonts w:ascii="Times New Roman" w:hAnsi="Times New Roman" w:cs="Times New Roman"/>
+        </w:rPr>
+        <w:t xml:space="preserve"> </w:t>
+      </w:r>
+      <w:r>
+        <w:rPr>
+          <w:rFonts w:ascii="Times New Roman" w:hAnsi="Times New Roman" w:cs="Times New Roman"/>
+        </w:rPr>
+        <w:t>This makes it difficult to consider</w:t>
+      </w:r>
+      <w:r>
+        <w:rPr>
+          <w:rFonts w:ascii="Times New Roman" w:hAnsi="Times New Roman" w:cs="Times New Roman"/>
+        </w:rPr>
+        <w:t xml:space="preserve"> </w:t>
+      </w:r>
+      <w:r>
+        <w:rPr>
+          <w:rFonts w:ascii="Times New Roman" w:hAnsi="Times New Roman" w:cs="Times New Roman"/>
+        </w:rPr>
+        <w:t>if</w:t>
+      </w:r>
+      <w:r>
+        <w:rPr>
+          <w:rFonts w:ascii="Times New Roman" w:hAnsi="Times New Roman" w:cs="Times New Roman"/>
+        </w:rPr>
+        <w:t xml:space="preserve"> a given model</w:t>
+      </w:r>
+      <w:r>
+        <w:rPr>
+          <w:rFonts w:ascii="Times New Roman" w:hAnsi="Times New Roman" w:cs="Times New Roman"/>
+        </w:rPr>
+        <w:t xml:space="preserve"> is</w:t>
+      </w:r>
+      <w:r>
+        <w:rPr>
+          <w:rFonts w:ascii="Times New Roman" w:hAnsi="Times New Roman" w:cs="Times New Roman"/>
+        </w:rPr>
+        <w:t xml:space="preserve"> useful from a predictive standpoint, as overfitted models may predict provided values of the dependent variable well and fail to predict observations that were not included in the regression (Kuhn and Johnson 2013). The predictive perspective needs to be considered for several reasons including parsimony, theoretical utility, and its general usefulness for testing hypotheses, making an approach like BeSiVa useful for reconsidering hypotheses. </w:t>
       </w:r>
     </w:p>
     <w:p>
@@ -426,7 +1152,19 @@
         <w:rPr>
           <w:rFonts w:ascii="Times New Roman" w:hAnsi="Times New Roman" w:cs="Times New Roman"/>
         </w:rPr>
-        <w:t xml:space="preserve"> original study of who individuals vote for, focusing on the role of party identification, provided a starting point for decades of research the question of why people turn out to vote.</w:t>
+        <w:t xml:space="preserve"> original study of who individuals vote for, focusing on the role of party identification, provided a starting point for decades of research </w:t>
+      </w:r>
+      <w:r>
+        <w:rPr>
+          <w:rFonts w:ascii="Times New Roman" w:hAnsi="Times New Roman" w:cs="Times New Roman"/>
+        </w:rPr>
+        <w:t xml:space="preserve">on </w:t>
+      </w:r>
+      <w:r>
+        <w:rPr>
+          <w:rFonts w:ascii="Times New Roman" w:hAnsi="Times New Roman" w:cs="Times New Roman"/>
+        </w:rPr>
+        <w:t>the question of why people turn out to vote.</w:t>
       </w:r>
     </w:p>
     <w:p>
@@ -461,7 +1199,7 @@
         <w:rPr>
           <w:rFonts w:ascii="Times New Roman" w:hAnsi="Times New Roman" w:cs="Times New Roman"/>
         </w:rPr>
-        <w:t xml:space="preserve">Although they provided a strong explanation of why a person might decide to vote, Campbell et al. admitted to a potential lack of primacy of their causal reasoning, suggesting that no single datum could explain all aspects of the choice to vote. For this reason, voter turnout could be described as governed by other elements of a potential voter's life, a possibility examined by Wolfinger and Rosenstone, exemplifying the sociological approach to voting (Dalton and Wattenberg 1993). Using the United States Census' current population survey data, Wolfinger and Rosenstone posited that demographics -especially demographics that indicated resources that a voter possessed- could serve as a possible driver of the decision to turn out. To vote Their findings suggested that from the sociological perspective, demographics that indicate resources are key to determining whether an individual is likely to vote. </w:t>
+        <w:t xml:space="preserve">Although they provided a strong explanation of why a person might decide to vote, Campbell et al. admitted to a potential lack of primacy of their causal reasoning, suggesting that no single datum could explain all aspects of the choice to vote. For this reason, voter turnout could be described as governed by other elements of a potential voter's life, a possibility examined by Wolfinger and Rosenstone, exemplifying the sociological approach to voting (Dalton and Wattenberg 1993). Using the United States Census' current population survey data, Wolfinger and Rosenstone posited that demographics -especially demographics that indicated resources that a voter possessed- could serve as a possible driver of the decision to turn out. Their findings suggested that from the sociological perspective, demographics that indicate resources are key to determining whether an individual is likely to vote. </w:t>
       </w:r>
     </w:p>
     <w:p>
@@ -487,21 +1225,57 @@
         <w:rPr>
           <w:rFonts w:ascii="Times New Roman" w:hAnsi="Times New Roman" w:cs="Times New Roman"/>
         </w:rPr>
-        <w:t xml:space="preserve"> interaction with government due to that job, making farmers more likely voters than other similar people. The key question then, in Wolfinger and Rosenstone's theoretical formation, was whether an individual had necessary resources, especially knowledge and experience, in order to vote (1980). While this element of cognitive resources is demonstrated, and their use of census data is groundbreaking, Wolfinger and Rosenstone are also limited by their reliance on the Census, preventing the consideration of alternative hypotheses. </w:t>
-      </w:r>
-    </w:p>
-    <w:p>
-      <w:pPr>
-        <w:spacing w:before="100" w:beforeAutospacing="1" w:after="115" w:line="480" w:lineRule="auto"/>
-        <w:rPr>
-          <w:rFonts w:ascii="Times New Roman" w:hAnsi="Times New Roman" w:cs="Times New Roman"/>
-        </w:rPr>
-      </w:pPr>
-      <w:r>
-        <w:rPr>
-          <w:rFonts w:ascii="Times New Roman" w:hAnsi="Times New Roman" w:cs="Times New Roman"/>
-        </w:rPr>
-        <w:t xml:space="preserve">While the authors of the Michigan school were willing to admit their limitations, suggesting roles for life experiences, Wolfinger and Rosenstone's data makes it difficult to test alternative hypotheses. This inability to test alternatives leads to a failure to consider partisanship, limiting their work's utility due to its inability to test theoretically established </w:t>
+        <w:t xml:space="preserve"> interaction with government due to that job, making farmers more likely voters than other similar people. The key question then, in Wolfinger and Rosenstone's theoretical formation, was whether an individual had necessary resources, especially knowledge and experience, in order to vote (1980). While this element of cognitive resources is demonstrated, and their use of census data is groundbreaking, Wolfinger and Rosenstone </w:t>
+      </w:r>
+      <w:r>
+        <w:rPr>
+          <w:rFonts w:ascii="Times New Roman" w:hAnsi="Times New Roman" w:cs="Times New Roman"/>
+        </w:rPr>
+        <w:t>were</w:t>
+      </w:r>
+      <w:r>
+        <w:rPr>
+          <w:rFonts w:ascii="Times New Roman" w:hAnsi="Times New Roman" w:cs="Times New Roman"/>
+        </w:rPr>
+        <w:t xml:space="preserve"> also limited by their reliance on the Census, preventing the consideration of alternative hypotheses. </w:t>
+      </w:r>
+    </w:p>
+    <w:p>
+      <w:pPr>
+        <w:spacing w:before="100" w:beforeAutospacing="1" w:after="115" w:line="480" w:lineRule="auto"/>
+        <w:rPr>
+          <w:rFonts w:ascii="Times New Roman" w:hAnsi="Times New Roman" w:cs="Times New Roman"/>
+        </w:rPr>
+      </w:pPr>
+      <w:r>
+        <w:rPr>
+          <w:rFonts w:ascii="Times New Roman" w:hAnsi="Times New Roman" w:cs="Times New Roman"/>
+        </w:rPr>
+        <w:t>While the authors of the Michigan school were willing to admit their limitations, suggesting roles for life experiences, Wolfinger and Rosenstone's data makes it difficult</w:t>
+      </w:r>
+      <w:r>
+        <w:rPr>
+          <w:rFonts w:ascii="Times New Roman" w:hAnsi="Times New Roman" w:cs="Times New Roman"/>
+        </w:rPr>
+        <w:t xml:space="preserve"> to control for alternatives, such </w:t>
+      </w:r>
+      <w:r>
+        <w:rPr>
+          <w:rFonts w:ascii="Times New Roman" w:hAnsi="Times New Roman" w:cs="Times New Roman"/>
+        </w:rPr>
+        <w:t>as party identification</w:t>
+      </w:r>
+      <w:r>
+        <w:rPr>
+          <w:rFonts w:ascii="Times New Roman" w:hAnsi="Times New Roman" w:cs="Times New Roman"/>
+        </w:rPr>
+        <w:t xml:space="preserve"> Campbell et al. (1960)</w:t>
+      </w:r>
+      <w:r>
+        <w:rPr>
+          <w:rFonts w:ascii="Times New Roman" w:hAnsi="Times New Roman" w:cs="Times New Roman"/>
+        </w:rPr>
+        <w:t xml:space="preserve">. This inability to test alternatives leads to a failure to consider partisanship, limiting their work's utility due to its inability to test theoretically established </w:t>
       </w:r>
       <w:r>
         <w:rPr>
@@ -513,13 +1287,24 @@
         <w:rPr>
           <w:rFonts w:ascii="Times New Roman" w:hAnsi="Times New Roman" w:cs="Times New Roman"/>
         </w:rPr>
-        <w:t xml:space="preserve"> hypotheses. While the authors perceive the contribution of the Michigan school, they are unable to incorporate the Michigan School's findings into their own data. In addition, Wolfinger and Rosenstone mention a collection of causal mechanisms, including the roles of possible drivers of turnout such as a person's interest, as well as instrumental and expressive benefits, but they fail to include any of those potential causal mechanisms beyond acknowledging their existence. For these reasons, Wolfinger and Rosenstone branch out from work that came before, but suggesting that </w:t>
+        <w:t xml:space="preserve"> hypotheses. While the authors perceive the contribution of the Michigan school, they are unable to incorporate the Michigan School's findings into their own data. In addition, Wolfinger and Rosenstone mention a collection of causal mechanisms, including the roles of possible drivers of turnout such as a person's interest, as well as instrumental and expressive benefits, but they fail to include any of those potential causal mechanisms beyond acknowledging their existence. For these reasons, Wolfinger and Rosenstone branch out from work that came before, but </w:t>
+      </w:r>
+      <w:r>
+        <w:rPr>
+          <w:rFonts w:ascii="Times New Roman" w:hAnsi="Times New Roman" w:cs="Times New Roman"/>
+        </w:rPr>
+        <w:t xml:space="preserve">their data makes it impossible to control for non-demographic alternatives, which </w:t>
+      </w:r>
+      <w:r>
+        <w:rPr>
+          <w:rFonts w:ascii="Times New Roman" w:hAnsi="Times New Roman" w:cs="Times New Roman"/>
+        </w:rPr>
+        <w:t xml:space="preserve">makes it difficult to describe </w:t>
       </w:r>
       <w:r>
         <w:rPr>
           <w:rFonts w:ascii="Times New Roman" w:hAnsi="Times New Roman" w:cs="Times New Roman"/>
           <w:i/>
-          <w:iCs/>
         </w:rPr>
         <w:t>Who Votes</w:t>
       </w:r>
@@ -527,7 +1312,13 @@
         <w:rPr>
           <w:rFonts w:ascii="Times New Roman" w:hAnsi="Times New Roman" w:cs="Times New Roman"/>
         </w:rPr>
-        <w:t xml:space="preserve"> builds on prior research misrepresents its relationship to prior studies. </w:t>
+        <w:t xml:space="preserve"> as building on prior research</w:t>
+      </w:r>
+      <w:r>
+        <w:rPr>
+          <w:rFonts w:ascii="Times New Roman" w:hAnsi="Times New Roman" w:cs="Times New Roman"/>
+        </w:rPr>
+        <w:t xml:space="preserve">. </w:t>
       </w:r>
     </w:p>
     <w:p>
@@ -604,7 +1395,19 @@
         <w:rPr>
           <w:rFonts w:ascii="Times New Roman" w:hAnsi="Times New Roman" w:cs="Times New Roman"/>
         </w:rPr>
-        <w:t>In addition to the challenges of the prior literature, and the failure to trim down the list of previous causes, the addition of further causal mechanisms expanded the literature, branching out without cutting down on the number of causes. Such an addition was made by Rosenstone and Hansen, who suggested a new causal mechanism to explain turnout. While an individual's political efficacy and resources are important to the mobilization model, Rosenstone and Hansen's contribution was the inclusion of political actors who could influence the individual. An individual can participate of their own volition, but if the individual lacks the resources necessary to participate, a political organization may step in to bear individual costs of participation. The act of direct contact by one of these organizations lowers the costs of participation for a citizen to the point where they may be able to participate. Rosenstone and Hansen concentrate on political parties for much of their work, but concede that parties are one of many potential mobilizers. In the mobilization model, Social organizations such as civil rights groups and unions are also capable of mobilizing voters (2003), allowing other organizations to drive an individual to participate in politics.</w:t>
+        <w:t xml:space="preserve">In addition to the challenges of the prior literature, and the failure to trim down the list of previous causes, the addition of further causal mechanisms expanded the literature, branching out without cutting down on the number of causes. Such an addition was made by Rosenstone and Hansen, who suggested a new causal mechanism to explain turnout. While an individual's political efficacy and resources are important to the mobilization model, Rosenstone and Hansen's contribution was the inclusion of political actors who could influence the individual. An individual can participate of their own volition, but if the individual lacks the resources necessary to participate, a political organization may step in to bear individual costs of participation. The act of direct contact by one of these organizations lowers the costs of participation for a citizen to the point where they may be able to participate. Rosenstone and Hansen concentrate on political parties for much of their work, but concede that parties are one of many potential mobilizers. In the mobilization model, </w:t>
+      </w:r>
+      <w:r>
+        <w:rPr>
+          <w:rFonts w:ascii="Times New Roman" w:hAnsi="Times New Roman" w:cs="Times New Roman"/>
+        </w:rPr>
+        <w:t>s</w:t>
+      </w:r>
+      <w:r>
+        <w:rPr>
+          <w:rFonts w:ascii="Times New Roman" w:hAnsi="Times New Roman" w:cs="Times New Roman"/>
+        </w:rPr>
+        <w:t>ocial organizations such as civil rights groups and unions are also capable of mobilizing voters (2003), allowing other organizations to drive an individual to participate in politics.</w:t>
       </w:r>
     </w:p>
     <w:p>
@@ -632,7 +1435,49 @@
         <w:rPr>
           <w:rFonts w:ascii="Times New Roman" w:hAnsi="Times New Roman" w:cs="Times New Roman"/>
         </w:rPr>
-        <w:t xml:space="preserve">Getting away from the concerns of demographically oriented studies, Rosenstone and Hansen contribute a new causal mechanism, avoiding the pitfalls of literature that concentrated on increasingly subset demographic groups. Despite this necessary contribution, however, mobilization theory leads to a series of other problems. While direct mobilization may be easily captured by questioning people about political contact, indirect mobilization remains challenging to operationalize. The authors argue for social group activity as an indicator, but both mobilization and social group participation may be driven by separate causes. Perhaps the personality trait that leads people to be outgoing may serve as a driver of political activity, or social groups are a natural target for direct mobilization by political groups, making the individual a subject of direct mobilization regardless. While the potential problems of operationalizing these aspects of mobilization cast doubt on the theory, the main concern remains the addition of extra causal mechanisms, as opposed to negating the large body of causes that already exist. </w:t>
+        <w:t xml:space="preserve">Apart </w:t>
+      </w:r>
+      <w:r>
+        <w:rPr>
+          <w:rFonts w:ascii="Times New Roman" w:hAnsi="Times New Roman" w:cs="Times New Roman"/>
+        </w:rPr>
+        <w:t>from the concerns of demographically oriented studies, Rosenstone and Hansen contribute a new causal mechanism, avoiding the pitfalls of</w:t>
+      </w:r>
+      <w:r>
+        <w:rPr>
+          <w:rFonts w:ascii="Times New Roman" w:hAnsi="Times New Roman" w:cs="Times New Roman"/>
+        </w:rPr>
+        <w:t xml:space="preserve"> the</w:t>
+      </w:r>
+      <w:r>
+        <w:rPr>
+          <w:rFonts w:ascii="Times New Roman" w:hAnsi="Times New Roman" w:cs="Times New Roman"/>
+        </w:rPr>
+        <w:t xml:space="preserve"> literature that concentrated on increasingly </w:t>
+      </w:r>
+      <w:r>
+        <w:rPr>
+          <w:rFonts w:ascii="Times New Roman" w:hAnsi="Times New Roman" w:cs="Times New Roman"/>
+        </w:rPr>
+        <w:t xml:space="preserve">large </w:t>
+      </w:r>
+      <w:r>
+        <w:rPr>
+          <w:rFonts w:ascii="Times New Roman" w:hAnsi="Times New Roman" w:cs="Times New Roman"/>
+        </w:rPr>
+        <w:t>subset</w:t>
+      </w:r>
+      <w:r>
+        <w:rPr>
+          <w:rFonts w:ascii="Times New Roman" w:hAnsi="Times New Roman" w:cs="Times New Roman"/>
+        </w:rPr>
+        <w:t xml:space="preserve"> of</w:t>
+      </w:r>
+      <w:r>
+        <w:rPr>
+          <w:rFonts w:ascii="Times New Roman" w:hAnsi="Times New Roman" w:cs="Times New Roman"/>
+        </w:rPr>
+        <w:t xml:space="preserve"> demographic groups. Despite this necessary contribution, however, mobilization theory leads to a series of other problems. While direct mobilization may be easily captured by questioning people about political contact, indirect mobilization remains challenging to operationalize. The authors argue for social group activity as an indicator, but both mobilization and social group participation may be driven by separate causes. Perhaps the personality trait that leads people to be outgoing may serve as a driver of political activity, or social groups are a natural target for direct mobilization by political groups, making the individual a subject of direct mobilization regardless. While the potential problems of operationalizing these aspects of mobilization cast doubt on the theory, the main concern remains the addition of extra causal mechanisms, as opposed to negating the large body of causes that already exist. </w:t>
       </w:r>
     </w:p>
     <w:p>
@@ -709,8 +1554,6 @@
         </w:rPr>
         <w:t xml:space="preserve">The habitual choice to vote is experimentally verified by Gerber, Green, and </w:t>
       </w:r>
-      <w:bookmarkStart w:id="0" w:name="_GoBack"/>
-      <w:bookmarkEnd w:id="0"/>
       <w:r>
         <w:rPr>
           <w:rFonts w:ascii="Times New Roman" w:hAnsi="Times New Roman" w:cs="Times New Roman"/>
@@ -942,7 +1785,49 @@
         <w:rPr>
           <w:rFonts w:ascii="Times New Roman" w:hAnsi="Times New Roman" w:cs="Times New Roman"/>
         </w:rPr>
-        <w:t>In order to understand what drove voter turnout, the American National Election Study, or ANES, was selected as a source for data. The ANES serves as a logical choice to study turnout, especially at the level of individual voters. The study's time series cumulative data file allows for consideration of differing drivers behind the choice to vote ranging back to 1948. In addition, the data allows for a consideration of a large collection of potential drivers of turnout in a manner that lets BeSiVa make a comparison of each predictor's relevance. Once any category deemed missing was recoded appropriately, the question of what selection of the data should be used. While BeSiVa could work on any data set, a selection was needed, and the 2000 election was selected at random from a set of possible years. Like the other possible datasets, the ANES 2000 survey contained the variables suggested by theory, had a sizable number of observations, and was readily available. Despite BeSiVa's ability to accept any dataset, so long as it has a dichotomous dependent variable, the 2000 ANES data was selected as a starting point to demonstrate the algorithm.</w:t>
+        <w:t xml:space="preserve">In order to understand what drove voter turnout, the American National Election Study, or ANES, was selected as a source for data. The ANES serves as a logical choice to study turnout, especially at the level of individual voters. The study's time series cumulative data file allows for consideration of differing drivers behind the choice to vote ranging back to 1948. In addition, the data allows for a consideration of a large collection of potential drivers of turnout in a manner that lets BeSiVa make a comparison of each predictor's relevance. Once any category deemed missing was recoded appropriately, </w:t>
+      </w:r>
+      <w:r>
+        <w:rPr>
+          <w:rFonts w:ascii="Times New Roman" w:hAnsi="Times New Roman" w:cs="Times New Roman"/>
+        </w:rPr>
+        <w:t>it was necessary to consider</w:t>
+      </w:r>
+      <w:r>
+        <w:rPr>
+          <w:rFonts w:ascii="Times New Roman" w:hAnsi="Times New Roman" w:cs="Times New Roman"/>
+        </w:rPr>
+        <w:t xml:space="preserve"> </w:t>
+      </w:r>
+      <w:r>
+        <w:rPr>
+          <w:rFonts w:ascii="Times New Roman" w:hAnsi="Times New Roman" w:cs="Times New Roman"/>
+        </w:rPr>
+        <w:t xml:space="preserve">whether a specific election should be chosen, or </w:t>
+      </w:r>
+      <w:r>
+        <w:rPr>
+          <w:rFonts w:ascii="Times New Roman" w:hAnsi="Times New Roman" w:cs="Times New Roman"/>
+        </w:rPr>
+        <w:t>if the entire data</w:t>
+      </w:r>
+      <w:r>
+        <w:rPr>
+          <w:rFonts w:ascii="Times New Roman" w:hAnsi="Times New Roman" w:cs="Times New Roman"/>
+        </w:rPr>
+        <w:t xml:space="preserve"> </w:t>
+      </w:r>
+      <w:r>
+        <w:rPr>
+          <w:rFonts w:ascii="Times New Roman" w:hAnsi="Times New Roman" w:cs="Times New Roman"/>
+        </w:rPr>
+        <w:t>set should be used</w:t>
+      </w:r>
+      <w:r>
+        <w:rPr>
+          <w:rFonts w:ascii="Times New Roman" w:hAnsi="Times New Roman" w:cs="Times New Roman"/>
+        </w:rPr>
+        <w:t xml:space="preserve">. While BeSiVa could work on any data set, a selection was needed, and the 2000 election was selected at random from a set of possible years. Like the other possible datasets, the ANES 2000 survey contained the variables suggested by theory, had a sizable number of observations, and was readily available. </w:t>
       </w:r>
     </w:p>
     <w:p>
@@ -1272,7 +2157,7 @@
         </w:rPr>
         <w:t>, displayed in the histogram and kernel density plot. This shows the distribution of the PCPs, and notably the mean PCP. On average, the percent correctly predicted of these models is 70.5%, and the median is 70.1%, showing that the models created by BeSiVa are better than a random guess (which would lead to a PCP of 50%), and better than predicting the modal category of the dependent variable for all voters (which would have a PCP of 65.4%). The predictions are concentrated tightly around the mean, with a standard deviation of 2.8%, suggesting that the predictions the algorithm makes are consistent. In addition, a normal distribution created using the mean and standard deviation of the PCPs has been superimposed over the plot, displaying a marked similarity to the PCPs' kernel density</w:t>
       </w:r>
-      <w:bookmarkStart w:id="1" w:name="sdfootnote1anc"/>
+      <w:bookmarkStart w:id="0" w:name="sdfootnote1anc"/>
       <w:r>
         <w:rPr>
           <w:rFonts w:ascii="Times New Roman" w:hAnsi="Times New Roman" w:cs="Times New Roman"/>
@@ -1286,12 +2171,6 @@
           <w:vertAlign w:val="superscript"/>
         </w:rPr>
         <w:instrText xml:space="preserve"> HYPERLINK "" \l "sdfootnote1sym" </w:instrText>
-      </w:r>
-      <w:r>
-        <w:rPr>
-          <w:rFonts w:ascii="Times New Roman" w:hAnsi="Times New Roman" w:cs="Times New Roman"/>
-          <w:vertAlign w:val="superscript"/>
-        </w:rPr>
       </w:r>
       <w:r>
         <w:rPr>
@@ -1318,7 +2197,7 @@
         </w:rPr>
         <w:fldChar w:fldCharType="end"/>
       </w:r>
-      <w:bookmarkEnd w:id="1"/>
+      <w:bookmarkEnd w:id="0"/>
       <w:r>
         <w:rPr>
           <w:rFonts w:ascii="Times New Roman" w:hAnsi="Times New Roman" w:cs="Times New Roman"/>
@@ -1358,7 +2237,67 @@
         <w:rPr>
           <w:rFonts w:ascii="Times New Roman" w:hAnsi="Times New Roman" w:cs="Times New Roman"/>
         </w:rPr>
-        <w:t>To compare BeSiVa's models to the theoretically specified models from the literature, it is necessary to compare predictions. To make this comparison, the models using variables specified by Campbell et al., Teixeira, and Rosenstone and Hansen were created with 20% of observations held out at random, placing them in a test set. Just like the BeSiVa algorithm, PCPs were generated on the held out data for the theoretical models. This process was repeated 100 times, and the PCPs for these models and one created from the four variables suggested by BeSiVa were</w:t>
+        <w:t>To compare BeSiVa's models to the theoretically specified models from the literature, it is necessary to compare predictions. To make this comparison, the models using variables specified by Campbell et al., Teixeira, and Rosenstone and Hansen were created with 20% of observations held out at random, placing them in a test set.</w:t>
+      </w:r>
+      <w:r>
+        <w:rPr>
+          <w:rFonts w:ascii="Times New Roman" w:hAnsi="Times New Roman" w:cs="Times New Roman"/>
+        </w:rPr>
+        <w:t xml:space="preserve"> </w:t>
+      </w:r>
+      <w:r>
+        <w:rPr>
+          <w:rFonts w:ascii="Times New Roman" w:hAnsi="Times New Roman" w:cs="Times New Roman"/>
+        </w:rPr>
+        <w:t>While the full specifications for these models may be seen in table 3,</w:t>
+      </w:r>
+      <w:r>
+        <w:rPr>
+          <w:rFonts w:ascii="Times New Roman" w:hAnsi="Times New Roman" w:cs="Times New Roman"/>
+        </w:rPr>
+        <w:t xml:space="preserve"> Campbell et al.’s model only included party identification, while Rosenstone and Hansen included efficacy, education, income, age, and network</w:t>
+      </w:r>
+      <w:r>
+        <w:rPr>
+          <w:rFonts w:ascii="Times New Roman" w:hAnsi="Times New Roman" w:cs="Times New Roman"/>
+        </w:rPr>
+        <w:t xml:space="preserve"> placement indicators, including</w:t>
+      </w:r>
+      <w:r>
+        <w:rPr>
+          <w:rFonts w:ascii="Times New Roman" w:hAnsi="Times New Roman" w:cs="Times New Roman"/>
+        </w:rPr>
+        <w:t xml:space="preserve"> church attendance and contact </w:t>
+      </w:r>
+      <w:r>
+        <w:rPr>
+          <w:rFonts w:ascii="Times New Roman" w:hAnsi="Times New Roman" w:cs="Times New Roman"/>
+        </w:rPr>
+        <w:t xml:space="preserve">from parties and other organizations. </w:t>
+      </w:r>
+      <w:r>
+        <w:rPr>
+          <w:rFonts w:ascii="Times New Roman" w:hAnsi="Times New Roman" w:cs="Times New Roman"/>
+        </w:rPr>
+        <w:t xml:space="preserve">Teixeira, meanwhile, included a variety of </w:t>
+      </w:r>
+      <w:r>
+        <w:rPr>
+          <w:rFonts w:ascii="Times New Roman" w:hAnsi="Times New Roman" w:cs="Times New Roman"/>
+        </w:rPr>
+        <w:t xml:space="preserve">demographic data, links to the media, operationalized by </w:t>
+      </w:r>
+      <w:r>
+        <w:rPr>
+          <w:rFonts w:ascii="Times New Roman" w:hAnsi="Times New Roman" w:cs="Times New Roman"/>
+        </w:rPr>
+        <w:t xml:space="preserve">the days someone read the paper, political efficacy, as well as the strength of partisan identification. </w:t>
+      </w:r>
+      <w:r>
+        <w:rPr>
+          <w:rFonts w:ascii="Times New Roman" w:hAnsi="Times New Roman" w:cs="Times New Roman"/>
+        </w:rPr>
+        <w:t>Just like the BeSiVa algorithm, PCPs were generated on the held out data for the theoretical models. This process was repeated 100 times, and the PCPs for these models and one created from the four variables suggested by BeSiVa were</w:t>
       </w:r>
       <w:r>
         <w:rPr>
@@ -1440,7 +2379,7 @@
         </w:rPr>
         <w:t>2</w:t>
       </w:r>
-      <w:bookmarkStart w:id="2" w:name="sdfootnote2anc"/>
+      <w:bookmarkStart w:id="1" w:name="sdfootnote2anc"/>
       <w:r>
         <w:rPr>
           <w:rFonts w:ascii="Times New Roman" w:hAnsi="Times New Roman" w:cs="Times New Roman"/>
@@ -1454,12 +2393,6 @@
           <w:vertAlign w:val="subscript"/>
         </w:rPr>
         <w:instrText xml:space="preserve"> HYPERLINK "" \l "sdfootnote2sym" </w:instrText>
-      </w:r>
-      <w:r>
-        <w:rPr>
-          <w:rFonts w:ascii="Times New Roman" w:hAnsi="Times New Roman" w:cs="Times New Roman"/>
-          <w:vertAlign w:val="subscript"/>
-        </w:rPr>
       </w:r>
       <w:r>
         <w:rPr>
@@ -1486,7 +2419,7 @@
         </w:rPr>
         <w:fldChar w:fldCharType="end"/>
       </w:r>
-      <w:bookmarkEnd w:id="2"/>
+      <w:bookmarkEnd w:id="1"/>
       <w:r>
         <w:rPr>
           <w:rFonts w:ascii="Times New Roman" w:hAnsi="Times New Roman" w:cs="Times New Roman"/>
@@ -1523,6 +2456,45 @@
     <w:p>
       <w:pPr>
         <w:spacing w:before="100" w:beforeAutospacing="1" w:after="115" w:line="480" w:lineRule="auto"/>
+        <w:outlineLvl w:val="4"/>
+        <w:rPr>
+          <w:rFonts w:ascii="Arial" w:eastAsia="Times New Roman" w:hAnsi="Arial" w:cs="Arial"/>
+          <w:b/>
+          <w:bCs/>
+          <w:szCs w:val="22"/>
+        </w:rPr>
+      </w:pPr>
+      <w:r>
+        <w:rPr>
+          <w:rFonts w:ascii="Arial" w:eastAsia="Times New Roman" w:hAnsi="Arial" w:cs="Arial"/>
+          <w:b/>
+          <w:bCs/>
+          <w:szCs w:val="22"/>
+        </w:rPr>
+        <w:t>Model Validation through Bootstrap</w:t>
+      </w:r>
+      <w:r>
+        <w:rPr>
+          <w:rFonts w:ascii="Arial" w:eastAsia="Times New Roman" w:hAnsi="Arial" w:cs="Arial"/>
+          <w:b/>
+          <w:bCs/>
+          <w:szCs w:val="22"/>
+        </w:rPr>
+        <w:t>ping</w:t>
+      </w:r>
+      <w:r>
+        <w:rPr>
+          <w:rFonts w:ascii="Arial" w:eastAsia="Times New Roman" w:hAnsi="Arial" w:cs="Arial"/>
+          <w:b/>
+          <w:bCs/>
+          <w:szCs w:val="22"/>
+        </w:rPr>
+        <w:t xml:space="preserve"> </w:t>
+      </w:r>
+    </w:p>
+    <w:p>
+      <w:pPr>
+        <w:spacing w:before="100" w:beforeAutospacing="1" w:after="115" w:line="480" w:lineRule="auto"/>
         <w:rPr>
           <w:rFonts w:ascii="Times New Roman" w:hAnsi="Times New Roman" w:cs="Times New Roman"/>
         </w:rPr>
@@ -1661,7 +2633,7 @@
         </w:rPr>
         <w:t>3</w:t>
       </w:r>
-      <w:bookmarkStart w:id="3" w:name="sdfootnote3anc"/>
+      <w:bookmarkStart w:id="2" w:name="sdfootnote3anc"/>
       <w:r>
         <w:rPr>
           <w:rFonts w:ascii="Times New Roman" w:hAnsi="Times New Roman" w:cs="Times New Roman"/>
@@ -1675,12 +2647,6 @@
           <w:vertAlign w:val="subscript"/>
         </w:rPr>
         <w:instrText xml:space="preserve"> HYPERLINK "" \l "sdfootnote3sym" </w:instrText>
-      </w:r>
-      <w:r>
-        <w:rPr>
-          <w:rFonts w:ascii="Times New Roman" w:hAnsi="Times New Roman" w:cs="Times New Roman"/>
-          <w:vertAlign w:val="subscript"/>
-        </w:rPr>
       </w:r>
       <w:r>
         <w:rPr>
@@ -1707,7 +2673,7 @@
         </w:rPr>
         <w:fldChar w:fldCharType="end"/>
       </w:r>
-      <w:bookmarkEnd w:id="3"/>
+      <w:bookmarkEnd w:id="2"/>
       <w:r>
         <w:rPr>
           <w:rFonts w:ascii="Times New Roman" w:hAnsi="Times New Roman" w:cs="Times New Roman"/>
@@ -1817,35 +2783,341 @@
         <w:rPr>
           <w:rFonts w:ascii="Times New Roman" w:hAnsi="Times New Roman" w:cs="Times New Roman"/>
         </w:rPr>
-        <w:t xml:space="preserve"> (1987), and Rosenstone and Hansen (1993). All available data were used for these regressions, with no separation of data for testing purposes. The models resulting from each of these regressions may be seen in tables 1-3. Looking at the models' summary statistics, it is clear that despite the algorithm's prescription for parsimonious models, the explanatory summary statistics do not change in a manner that reflect the predictive capability of each of the regressions. This is especially problematic given their typical interpretation, which relates to the predictive capability of the models.</w:t>
-      </w:r>
-    </w:p>
-    <w:p>
-      <w:pPr>
-        <w:spacing w:before="100" w:beforeAutospacing="1" w:after="115" w:line="480" w:lineRule="auto"/>
-        <w:rPr>
-          <w:rFonts w:ascii="Times New Roman" w:hAnsi="Times New Roman" w:cs="Times New Roman"/>
-        </w:rPr>
-      </w:pPr>
-      <w:r>
-        <w:rPr>
-          <w:rFonts w:ascii="Times New Roman" w:hAnsi="Times New Roman" w:cs="Times New Roman"/>
-        </w:rPr>
-        <w:t>Tables 1 and 2 feature a set of regressions based on variables suggested by the algorithm, similar to the bootstrapping process that was featured in for determining model quality. In this case, the variables that the algorithm suggested were added, one at a time, to the models. Now, if the 100 run bootstrap is considered, then the model with seven variables is the first to outperform choosing the mode for all voters. If the 1000 iteration bootstrapping process is considered, then the four variable model features the only four variables necessary to create the best prediction of the choice to vote. This would be difficult to determine from looking at the summary statistics, however. These model summary statistics are supposed to give an indication of how well the model works at explaining, or in the case of the AIC, predicting the data, which indicates the need for a prediction as a criterion based on their values.</w:t>
-      </w:r>
-    </w:p>
-    <w:p>
-      <w:pPr>
-        <w:spacing w:before="100" w:beforeAutospacing="1" w:after="115" w:line="480" w:lineRule="auto"/>
-        <w:rPr>
-          <w:rFonts w:ascii="Times New Roman" w:hAnsi="Times New Roman" w:cs="Times New Roman"/>
-        </w:rPr>
-      </w:pPr>
-      <w:r>
-        <w:rPr>
-          <w:rFonts w:ascii="Times New Roman" w:hAnsi="Times New Roman" w:cs="Times New Roman"/>
-        </w:rPr>
-        <w:t xml:space="preserve">In considering the summary statistics of each of the models, it would be difficult to determine that the best prediction, on average, is made by a model with four or seven independent variables. Despite the fourth model's status as the most predictive model in the 1000 iteration bootstrap, the deviance of each model continues to decrease, even after variables are added that do not improve the models' predictive capability. Deviance, a comparison between a perfect prediction of the results and the model created and displayed, is meant to compare between models, determining which ones are best at fitting the data (Long 1997). In this case, however, models with variables that lead to demonstrably poorer predictions still have lower deviance, sometimes much lower, suggesting the difficulty in using deviance to determine which model makes the best predictions. </w:t>
+        <w:t xml:space="preserve"> (1987), and Rosenstone and Hansen (1993). All available data were used for these regressions, with no separation of data for testing purposes. The models resulting from each of these regressions may be seen in tables 1-3. Looking at the models' </w:t>
+      </w:r>
+      <w:r>
+        <w:rPr>
+          <w:rFonts w:ascii="Times New Roman" w:hAnsi="Times New Roman" w:cs="Times New Roman"/>
+        </w:rPr>
+        <w:t>quality-of-fit statistics</w:t>
+      </w:r>
+      <w:r>
+        <w:rPr>
+          <w:rFonts w:ascii="Times New Roman" w:hAnsi="Times New Roman" w:cs="Times New Roman"/>
+        </w:rPr>
+        <w:t>, it is clear that despite the algorithm's prescription for parsimonious models, the</w:t>
+      </w:r>
+      <w:r>
+        <w:rPr>
+          <w:rFonts w:ascii="Times New Roman" w:hAnsi="Times New Roman" w:cs="Times New Roman"/>
+        </w:rPr>
+        <w:t xml:space="preserve"> estimates of the</w:t>
+      </w:r>
+      <w:r>
+        <w:rPr>
+          <w:rFonts w:ascii="Times New Roman" w:hAnsi="Times New Roman" w:cs="Times New Roman"/>
+        </w:rPr>
+        <w:t xml:space="preserve"> </w:t>
+      </w:r>
+      <w:r>
+        <w:rPr>
+          <w:rFonts w:ascii="Times New Roman" w:hAnsi="Times New Roman" w:cs="Times New Roman"/>
+        </w:rPr>
+        <w:t xml:space="preserve">models’ </w:t>
+      </w:r>
+      <w:r>
+        <w:rPr>
+          <w:rFonts w:ascii="Times New Roman" w:hAnsi="Times New Roman" w:cs="Times New Roman"/>
+        </w:rPr>
+        <w:t xml:space="preserve">deviance and Akaike </w:t>
+      </w:r>
+      <w:r>
+        <w:rPr>
+          <w:rFonts w:ascii="Times New Roman" w:hAnsi="Times New Roman" w:cs="Times New Roman"/>
+        </w:rPr>
+        <w:t>I</w:t>
+      </w:r>
+      <w:r>
+        <w:rPr>
+          <w:rFonts w:ascii="Times New Roman" w:hAnsi="Times New Roman" w:cs="Times New Roman"/>
+        </w:rPr>
+        <w:t>nformation Criterion (AIC)</w:t>
+      </w:r>
+      <w:r>
+        <w:rPr>
+          <w:rFonts w:ascii="Times New Roman" w:hAnsi="Times New Roman" w:cs="Times New Roman"/>
+        </w:rPr>
+        <w:t xml:space="preserve"> </w:t>
+      </w:r>
+      <w:r>
+        <w:rPr>
+          <w:rFonts w:ascii="Times New Roman" w:hAnsi="Times New Roman" w:cs="Times New Roman"/>
+        </w:rPr>
+        <w:t>do not change in a manner that reflect the predictive capability of each of the regressions.</w:t>
+      </w:r>
+      <w:r>
+        <w:rPr>
+          <w:rFonts w:ascii="Times New Roman" w:hAnsi="Times New Roman" w:cs="Times New Roman"/>
+        </w:rPr>
+        <w:t xml:space="preserve"> If used to estimate predictive capability, the quality-of-fit statistics</w:t>
+      </w:r>
+      <w:r>
+        <w:rPr>
+          <w:rFonts w:ascii="Times New Roman" w:hAnsi="Times New Roman" w:cs="Times New Roman"/>
+        </w:rPr>
+        <w:t xml:space="preserve"> suggest that the models are improving at making predictions, decreasing almost consistently </w:t>
+      </w:r>
+      <w:r>
+        <w:rPr>
+          <w:rFonts w:ascii="Times New Roman" w:hAnsi="Times New Roman" w:cs="Times New Roman"/>
+        </w:rPr>
+        <w:t>as variables are added. Give</w:t>
+      </w:r>
+      <w:r>
+        <w:rPr>
+          <w:rFonts w:ascii="Times New Roman" w:hAnsi="Times New Roman" w:cs="Times New Roman"/>
+        </w:rPr>
+        <w:t>n that these</w:t>
+      </w:r>
+      <w:r>
+        <w:rPr>
+          <w:rFonts w:ascii="Times New Roman" w:hAnsi="Times New Roman" w:cs="Times New Roman"/>
+        </w:rPr>
+        <w:t xml:space="preserve"> </w:t>
+      </w:r>
+      <w:r>
+        <w:rPr>
+          <w:rFonts w:ascii="Times New Roman" w:hAnsi="Times New Roman" w:cs="Times New Roman"/>
+        </w:rPr>
+        <w:t>statistics are meant to suggest</w:t>
+      </w:r>
+      <w:r>
+        <w:rPr>
+          <w:rFonts w:ascii="Times New Roman" w:hAnsi="Times New Roman" w:cs="Times New Roman"/>
+        </w:rPr>
+        <w:t xml:space="preserve"> </w:t>
+      </w:r>
+      <w:r>
+        <w:rPr>
+          <w:rFonts w:ascii="Times New Roman" w:hAnsi="Times New Roman" w:cs="Times New Roman"/>
+        </w:rPr>
+        <w:t xml:space="preserve">the difference between the models’ </w:t>
+      </w:r>
+      <w:r>
+        <w:rPr>
+          <w:rFonts w:ascii="Times New Roman" w:hAnsi="Times New Roman" w:cs="Times New Roman"/>
+        </w:rPr>
+        <w:t>performance</w:t>
+      </w:r>
+      <w:r>
+        <w:rPr>
+          <w:rFonts w:ascii="Times New Roman" w:hAnsi="Times New Roman" w:cs="Times New Roman"/>
+        </w:rPr>
+        <w:t xml:space="preserve">, </w:t>
+      </w:r>
+      <w:r>
+        <w:rPr>
+          <w:rFonts w:ascii="Times New Roman" w:hAnsi="Times New Roman" w:cs="Times New Roman"/>
+        </w:rPr>
+        <w:t>serving</w:t>
+      </w:r>
+      <w:r>
+        <w:rPr>
+          <w:rFonts w:ascii="Times New Roman" w:hAnsi="Times New Roman" w:cs="Times New Roman"/>
+        </w:rPr>
+        <w:t xml:space="preserve"> as </w:t>
+      </w:r>
+      <w:r>
+        <w:rPr>
+          <w:rFonts w:ascii="Times New Roman" w:hAnsi="Times New Roman" w:cs="Times New Roman"/>
+        </w:rPr>
+        <w:t>measures of goodness of fit</w:t>
+      </w:r>
+      <w:r>
+        <w:rPr>
+          <w:rFonts w:ascii="Times New Roman" w:hAnsi="Times New Roman" w:cs="Times New Roman"/>
+        </w:rPr>
+        <w:t xml:space="preserve"> (Long 1997)</w:t>
+      </w:r>
+      <w:r>
+        <w:rPr>
+          <w:rFonts w:ascii="Times New Roman" w:hAnsi="Times New Roman" w:cs="Times New Roman"/>
+        </w:rPr>
+        <w:t>,</w:t>
+      </w:r>
+      <w:r>
+        <w:rPr>
+          <w:rFonts w:ascii="Times New Roman" w:hAnsi="Times New Roman" w:cs="Times New Roman"/>
+        </w:rPr>
+        <w:t xml:space="preserve"> </w:t>
+      </w:r>
+      <w:r>
+        <w:rPr>
+          <w:rFonts w:ascii="Times New Roman" w:hAnsi="Times New Roman" w:cs="Times New Roman"/>
+        </w:rPr>
+        <w:t>t</w:t>
+      </w:r>
+      <w:r>
+        <w:rPr>
+          <w:rFonts w:ascii="Times New Roman" w:hAnsi="Times New Roman" w:cs="Times New Roman"/>
+        </w:rPr>
+        <w:t xml:space="preserve">his is especially problematic given their typical interpretation, which </w:t>
+      </w:r>
+      <w:r>
+        <w:rPr>
+          <w:rFonts w:ascii="Times New Roman" w:hAnsi="Times New Roman" w:cs="Times New Roman"/>
+        </w:rPr>
+        <w:t>assumes that</w:t>
+      </w:r>
+      <w:r>
+        <w:rPr>
+          <w:rFonts w:ascii="Times New Roman" w:hAnsi="Times New Roman" w:cs="Times New Roman"/>
+        </w:rPr>
+        <w:t xml:space="preserve"> a model’s explanatory statistics</w:t>
+      </w:r>
+      <w:r>
+        <w:rPr>
+          <w:rFonts w:ascii="Times New Roman" w:hAnsi="Times New Roman" w:cs="Times New Roman"/>
+        </w:rPr>
+        <w:t xml:space="preserve"> reflects </w:t>
+      </w:r>
+      <w:r>
+        <w:rPr>
+          <w:rFonts w:ascii="Times New Roman" w:hAnsi="Times New Roman" w:cs="Times New Roman"/>
+        </w:rPr>
+        <w:t>its ability to make good predictions</w:t>
+      </w:r>
+      <w:r>
+        <w:rPr>
+          <w:rFonts w:ascii="Times New Roman" w:hAnsi="Times New Roman" w:cs="Times New Roman"/>
+        </w:rPr>
+        <w:t xml:space="preserve"> (</w:t>
+      </w:r>
+      <w:r>
+        <w:rPr>
+          <w:rFonts w:ascii="Times New Roman" w:hAnsi="Times New Roman" w:cs="Times New Roman"/>
+        </w:rPr>
+        <w:t>Shmue</w:t>
+      </w:r>
+      <w:r>
+        <w:rPr>
+          <w:rFonts w:ascii="Times New Roman" w:hAnsi="Times New Roman" w:cs="Times New Roman"/>
+        </w:rPr>
+        <w:t>li 2010)</w:t>
+      </w:r>
+      <w:r>
+        <w:rPr>
+          <w:rFonts w:ascii="Times New Roman" w:hAnsi="Times New Roman" w:cs="Times New Roman"/>
+        </w:rPr>
+        <w:t>.</w:t>
+      </w:r>
+      <w:r>
+        <w:rPr>
+          <w:rFonts w:ascii="Times New Roman" w:hAnsi="Times New Roman" w:cs="Times New Roman"/>
+        </w:rPr>
+        <w:t xml:space="preserve"> Given the utility of the models suggested by the </w:t>
+      </w:r>
+      <w:r>
+        <w:rPr>
+          <w:rFonts w:ascii="Times New Roman" w:hAnsi="Times New Roman" w:cs="Times New Roman"/>
+        </w:rPr>
+        <w:t xml:space="preserve">algorithm, and the predictions made by the </w:t>
+      </w:r>
+      <w:r>
+        <w:rPr>
+          <w:rFonts w:ascii="Times New Roman" w:hAnsi="Times New Roman" w:cs="Times New Roman"/>
+        </w:rPr>
+        <w:t xml:space="preserve">models in the bootstrapping, a model’s ability to predict and its ability to explain must be </w:t>
+      </w:r>
+      <w:r>
+        <w:rPr>
+          <w:rFonts w:ascii="Times New Roman" w:hAnsi="Times New Roman" w:cs="Times New Roman"/>
+        </w:rPr>
+        <w:t>differentiated</w:t>
+      </w:r>
+      <w:r>
+        <w:rPr>
+          <w:rFonts w:ascii="Times New Roman" w:hAnsi="Times New Roman" w:cs="Times New Roman"/>
+        </w:rPr>
+        <w:t>.</w:t>
+      </w:r>
+    </w:p>
+    <w:p>
+      <w:pPr>
+        <w:spacing w:before="100" w:beforeAutospacing="1" w:after="115" w:line="480" w:lineRule="auto"/>
+        <w:rPr>
+          <w:rFonts w:ascii="Times New Roman" w:hAnsi="Times New Roman" w:cs="Times New Roman"/>
+        </w:rPr>
+      </w:pPr>
+      <w:r>
+        <w:rPr>
+          <w:rFonts w:ascii="Times New Roman" w:hAnsi="Times New Roman" w:cs="Times New Roman"/>
+        </w:rPr>
+        <w:t xml:space="preserve">Tables 1 and 2 feature a set of regressions based on variables suggested by the algorithm, similar to the bootstrapping process that was featured in for determining model quality. In this case, the variables that the algorithm suggested were added, one at a time, to the models. Now, if the 100 run bootstrap is considered, then the model with seven variables is the first to outperform choosing the mode for all voters. If the 1000 iteration bootstrapping process is considered, then the four variable model features the only four variables necessary to create the best prediction of the choice to vote. This would be difficult to determine from looking at the </w:t>
+      </w:r>
+      <w:r>
+        <w:rPr>
+          <w:rFonts w:ascii="Times New Roman" w:hAnsi="Times New Roman" w:cs="Times New Roman"/>
+        </w:rPr>
+        <w:t>quality-of-fit</w:t>
+      </w:r>
+      <w:r>
+        <w:rPr>
+          <w:rFonts w:ascii="Times New Roman" w:hAnsi="Times New Roman" w:cs="Times New Roman"/>
+        </w:rPr>
+        <w:t xml:space="preserve"> statistics, however. These model </w:t>
+      </w:r>
+      <w:r>
+        <w:rPr>
+          <w:rFonts w:ascii="Times New Roman" w:hAnsi="Times New Roman" w:cs="Times New Roman"/>
+        </w:rPr>
+        <w:t xml:space="preserve">quality estimates </w:t>
+      </w:r>
+      <w:r>
+        <w:rPr>
+          <w:rFonts w:ascii="Times New Roman" w:hAnsi="Times New Roman" w:cs="Times New Roman"/>
+        </w:rPr>
+        <w:t xml:space="preserve">are supposed to give an indication of how well the model works at explaining, or in the case of the AIC, predicting </w:t>
+      </w:r>
+      <w:r>
+        <w:rPr>
+          <w:rFonts w:ascii="Times New Roman" w:hAnsi="Times New Roman" w:cs="Times New Roman"/>
+        </w:rPr>
+        <w:t>new</w:t>
+      </w:r>
+      <w:r>
+        <w:rPr>
+          <w:rFonts w:ascii="Times New Roman" w:hAnsi="Times New Roman" w:cs="Times New Roman"/>
+        </w:rPr>
+        <w:t xml:space="preserve"> data, which indicates the need for a prediction as a</w:t>
+      </w:r>
+      <w:r>
+        <w:rPr>
+          <w:rFonts w:ascii="Times New Roman" w:hAnsi="Times New Roman" w:cs="Times New Roman"/>
+        </w:rPr>
+        <w:t xml:space="preserve"> separate</w:t>
+      </w:r>
+      <w:r>
+        <w:rPr>
+          <w:rFonts w:ascii="Times New Roman" w:hAnsi="Times New Roman" w:cs="Times New Roman"/>
+        </w:rPr>
+        <w:t xml:space="preserve"> criterion based on their values.</w:t>
+      </w:r>
+    </w:p>
+    <w:p>
+      <w:pPr>
+        <w:spacing w:before="100" w:beforeAutospacing="1" w:after="115" w:line="480" w:lineRule="auto"/>
+        <w:rPr>
+          <w:rFonts w:ascii="Times New Roman" w:hAnsi="Times New Roman" w:cs="Times New Roman"/>
+        </w:rPr>
+      </w:pPr>
+      <w:r>
+        <w:rPr>
+          <w:rFonts w:ascii="Times New Roman" w:hAnsi="Times New Roman" w:cs="Times New Roman"/>
+        </w:rPr>
+        <w:t xml:space="preserve">In considering the </w:t>
+      </w:r>
+      <w:r>
+        <w:rPr>
+          <w:rFonts w:ascii="Times New Roman" w:hAnsi="Times New Roman" w:cs="Times New Roman"/>
+        </w:rPr>
+        <w:t>quality-of-fit</w:t>
+      </w:r>
+      <w:r>
+        <w:rPr>
+          <w:rFonts w:ascii="Times New Roman" w:hAnsi="Times New Roman" w:cs="Times New Roman"/>
+        </w:rPr>
+        <w:t xml:space="preserve"> statistics of each of the models, it would be difficult to determine that the best prediction, on average, is made by a model with four or seven independent variables. Despite the fourth model's status as the most predictive model in the 1000 iteration bootstrap, the deviance of each model continues to decrease, even after variables are added that do not improve the models' predictive capability. Deviance, a comparison between a perfect prediction of the results and the model created and displayed, is meant to compare between models, determining which ones are best at fitting the data (Long 1997). In this case, however, models with variables that lead to demonstrably poorer predictions still have lower deviance, sometimes much lower, suggesting the difficulty in using deviance to determine which model makes the best predictions. </w:t>
       </w:r>
     </w:p>
     <w:p>
@@ -1869,26 +3141,40 @@
           <w:rFonts w:ascii="Times New Roman" w:hAnsi="Times New Roman" w:cs="Times New Roman"/>
         </w:rPr>
       </w:pPr>
-      <w:bookmarkStart w:id="4" w:name="firstHeading"/>
+      <w:bookmarkStart w:id="3" w:name="firstHeading"/>
+      <w:bookmarkEnd w:id="3"/>
+      <w:r>
+        <w:rPr>
+          <w:rFonts w:ascii="Times New Roman" w:hAnsi="Times New Roman" w:cs="Times New Roman"/>
+        </w:rPr>
+        <w:t xml:space="preserve">In considering the models' summary statistics, deviance is problematic for determining whether a model makes better or worse predictions. The deviance is likely overfitting due to its purpose, comparing the relationship between the model at hand to a model that is capable of perfectly predicting the data. But, the </w:t>
+      </w:r>
+      <w:r>
+        <w:rPr>
+          <w:rFonts w:ascii="Times New Roman" w:hAnsi="Times New Roman" w:cs="Times New Roman"/>
+          <w:lang w:val="en"/>
+        </w:rPr>
+        <w:t>Akaike</w:t>
+      </w:r>
+      <w:r>
+        <w:rPr>
+          <w:rFonts w:ascii="Times New Roman" w:hAnsi="Times New Roman" w:cs="Times New Roman"/>
+        </w:rPr>
+        <w:t xml:space="preserve"> </w:t>
+      </w:r>
+      <w:r>
+        <w:rPr>
+          <w:rFonts w:ascii="Times New Roman" w:hAnsi="Times New Roman" w:cs="Times New Roman"/>
+        </w:rPr>
+        <w:t>Information C</w:t>
+      </w:r>
+      <w:bookmarkStart w:id="4" w:name="_GoBack"/>
       <w:bookmarkEnd w:id="4"/>
       <w:r>
         <w:rPr>
           <w:rFonts w:ascii="Times New Roman" w:hAnsi="Times New Roman" w:cs="Times New Roman"/>
         </w:rPr>
-        <w:t xml:space="preserve">In considering the models' summary statistics, deviance is problematic for determining whether a model makes better or worse predictions. The deviance is likely overfitting due to its purpose, comparing the relationship between the model at hand to a model that is capable of perfectly predicting the data. But, the </w:t>
-      </w:r>
-      <w:r>
-        <w:rPr>
-          <w:rFonts w:ascii="Times New Roman" w:hAnsi="Times New Roman" w:cs="Times New Roman"/>
-          <w:lang w:val="en"/>
-        </w:rPr>
-        <w:t>Akaike</w:t>
-      </w:r>
-      <w:r>
-        <w:rPr>
-          <w:rFonts w:ascii="Times New Roman" w:hAnsi="Times New Roman" w:cs="Times New Roman"/>
-        </w:rPr>
-        <w:t xml:space="preserve"> information criterion (AIC) is meant to be a measure of the performance of the model at predicting data that was not included (Forster and Sober 1994, Forster 2002), and its use as an information criterion has been suggested in contrast to using a test set for </w:t>
+        <w:t xml:space="preserve">riterion (AIC) is meant to be a measure of the performance of the model at predicting data that was not included (Forster and Sober 1994, Forster 2002), and its use as an information criterion has been suggested in contrast to using a test set for </w:t>
       </w:r>
       <w:r>
         <w:rPr>
@@ -2106,13 +3392,6 @@
           <w:sz w:val="20"/>
           <w:szCs w:val="20"/>
         </w:rPr>
-      </w:r>
-      <w:r>
-        <w:rPr>
-          <w:rFonts w:ascii="Times New Roman" w:hAnsi="Times New Roman" w:cs="Times New Roman"/>
-          <w:sz w:val="20"/>
-          <w:szCs w:val="20"/>
-        </w:rPr>
         <w:fldChar w:fldCharType="separate"/>
       </w:r>
       <w:r>
@@ -2173,13 +3452,6 @@
           <w:sz w:val="20"/>
           <w:szCs w:val="20"/>
         </w:rPr>
-      </w:r>
-      <w:r>
-        <w:rPr>
-          <w:rFonts w:ascii="Times New Roman" w:hAnsi="Times New Roman" w:cs="Times New Roman"/>
-          <w:sz w:val="20"/>
-          <w:szCs w:val="20"/>
-        </w:rPr>
         <w:fldChar w:fldCharType="separate"/>
       </w:r>
       <w:r>
@@ -2273,13 +3545,6 @@
           <w:sz w:val="20"/>
           <w:szCs w:val="20"/>
         </w:rPr>
-      </w:r>
-      <w:r>
-        <w:rPr>
-          <w:rFonts w:ascii="Times New Roman" w:hAnsi="Times New Roman" w:cs="Times New Roman"/>
-          <w:sz w:val="20"/>
-          <w:szCs w:val="20"/>
-        </w:rPr>
         <w:fldChar w:fldCharType="separate"/>
       </w:r>
       <w:r>
@@ -2373,7 +3638,7 @@
         <mc:AlternateContent>
           <mc:Choice Requires="wps">
             <w:drawing>
-              <wp:anchor distT="0" distB="0" distL="114300" distR="114300" simplePos="0" relativeHeight="251658240" behindDoc="0" locked="0" layoutInCell="1" allowOverlap="1" wp14:editId="6950534E">
+              <wp:anchor distT="0" distB="0" distL="114300" distR="114300" simplePos="0" relativeHeight="251658240" behindDoc="0" locked="0" layoutInCell="1" allowOverlap="1" wp14:anchorId="5CB543C6" wp14:editId="30F5FBA4">
                 <wp:simplePos x="0" y="0"/>
                 <wp:positionH relativeFrom="column">
                   <wp:posOffset>-205740</wp:posOffset>
@@ -2458,7 +3723,13 @@
                               <w:rPr>
                                 <w:rFonts w:ascii="Times New Roman" w:hAnsi="Times New Roman" w:cs="Times New Roman"/>
                               </w:rPr>
-                              <w:t xml:space="preserve">Figure 2: The algorithm's percent correctly predicted. The final models for BeSiVa had a mean of slightly below .7, and bear </w:t>
+                              <w:t>Figure 1</w:t>
+                            </w:r>
+                            <w:r>
+                              <w:rPr>
+                                <w:rFonts w:ascii="Times New Roman" w:hAnsi="Times New Roman" w:cs="Times New Roman"/>
+                              </w:rPr>
+                              <w:t xml:space="preserve">: The algorithm's percent correctly predicted. The final models for BeSiVa had a mean of slightly below .7, and bear </w:t>
                             </w:r>
                             <w:r>
                               <w:rPr>
@@ -2492,7 +3763,7 @@
           </mc:Choice>
           <mc:Fallback>
             <w:pict>
-              <v:shapetype id="_x0000_t202" coordsize="21600,21600" o:spt="202" path="m0,0l0,21600,21600,21600,21600,0xe">
+              <v:shapetype w14:anchorId="5CB543C6" id="_x0000_t202" coordsize="21600,21600" o:spt="202" path="m0,0l0,21600,21600,21600,21600,0xe">
                 <v:stroke joinstyle="miter"/>
                 <v:path gradientshapeok="t" o:connecttype="rect"/>
               </v:shapetype>
@@ -2511,7 +3782,13 @@
                         <w:rPr>
                           <w:rFonts w:ascii="Times New Roman" w:hAnsi="Times New Roman" w:cs="Times New Roman"/>
                         </w:rPr>
-                        <w:t xml:space="preserve">Figure 2: The algorithm's percent correctly predicted. The final models for BeSiVa had a mean of slightly below .7, and bear </w:t>
+                        <w:t>Figure 1</w:t>
+                      </w:r>
+                      <w:r>
+                        <w:rPr>
+                          <w:rFonts w:ascii="Times New Roman" w:hAnsi="Times New Roman" w:cs="Times New Roman"/>
+                        </w:rPr>
+                        <w:t xml:space="preserve">: The algorithm's percent correctly predicted. The final models for BeSiVa had a mean of slightly below .7, and bear </w:t>
                       </w:r>
                       <w:r>
                         <w:rPr>
@@ -2547,7 +3824,7 @@
           <w:lang w:eastAsia="en-US" w:bidi="ar-SA"/>
         </w:rPr>
         <w:drawing>
-          <wp:inline distT="0" distB="0" distL="0" distR="0" wp14:anchorId="143D8DD5" wp14:editId="0FB42469">
+          <wp:inline distT="0" distB="0" distL="0" distR="0" wp14:anchorId="67C38DF4" wp14:editId="5429BF80">
             <wp:extent cx="4546600" cy="4546600"/>
             <wp:effectExtent l="0" t="0" r="0" b="0"/>
             <wp:docPr id="1" name="Picture 1"/>
@@ -2644,7 +3921,7 @@
         <mc:AlternateContent>
           <mc:Choice Requires="wps">
             <w:drawing>
-              <wp:anchor distT="0" distB="0" distL="114300" distR="114300" simplePos="0" relativeHeight="251659264" behindDoc="0" locked="0" layoutInCell="1" allowOverlap="1" wp14:editId="6866353C">
+              <wp:anchor distT="0" distB="0" distL="114300" distR="114300" simplePos="0" relativeHeight="251659264" behindDoc="0" locked="0" layoutInCell="1" allowOverlap="1" wp14:anchorId="60A486FC" wp14:editId="22DB6A8F">
                 <wp:simplePos x="0" y="0"/>
                 <wp:positionH relativeFrom="column">
                   <wp:posOffset>-177800</wp:posOffset>
@@ -2730,7 +4007,19 @@
                               <w:rPr>
                                 <w:rFonts w:ascii="Times New Roman" w:hAnsi="Times New Roman" w:cs="Times New Roman"/>
                               </w:rPr>
-                              <w:t>Figure 3: A comparison of the PCPs between theoretically specified models. By comparison to the PCP in the histogram, the medians here fall well below 70%, suggesting that these models are less capable of predicting whether a person votes, Even Campbell et al. 1960, whose model is still well below the mean percentage of the percent correctly predicted.</w:t>
+                              <w:t xml:space="preserve">Figure </w:t>
+                            </w:r>
+                            <w:r>
+                              <w:rPr>
+                                <w:rFonts w:ascii="Times New Roman" w:hAnsi="Times New Roman" w:cs="Times New Roman"/>
+                              </w:rPr>
+                              <w:t>2</w:t>
+                            </w:r>
+                            <w:r>
+                              <w:rPr>
+                                <w:rFonts w:ascii="Times New Roman" w:hAnsi="Times New Roman" w:cs="Times New Roman"/>
+                              </w:rPr>
+                              <w:t>: A comparison of the PCPs between theoretically specified models. By comparison to the PCP in the histogram, the medians here fall well below 70%, suggesting that these models are less capable of predicting whether a person votes, Even Campbell et al. 1960, whose model is still well below the mean percentage of the percent correctly predicted.</w:t>
                             </w:r>
                           </w:p>
                         </w:txbxContent>
@@ -2752,7 +4041,7 @@
           </mc:Choice>
           <mc:Fallback>
             <w:pict>
-              <v:shape id="Text Box 7" o:spid="_x0000_s1027" type="#_x0000_t202" style="position:absolute;margin-left:-14pt;margin-top:.15pt;width:499.65pt;height:55.25pt;z-index:251659264;visibility:visible;mso-wrap-style:square;mso-width-percent:0;mso-height-percent:0;mso-wrap-distance-left:9pt;mso-wrap-distance-top:0;mso-wrap-distance-right:9pt;mso-wrap-distance-bottom:0;mso-position-horizontal:absolute;mso-position-horizontal-relative:text;mso-position-vertical:absolute;mso-position-vertical-relative:text;mso-width-percent:0;mso-height-percent:0;mso-width-relative:page;mso-height-relative:page;v-text-anchor:top" o:gfxdata="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" filled="f" stroked="f">
+              <v:shape w14:anchorId="60A486FC" id="Text Box 7" o:spid="_x0000_s1027" type="#_x0000_t202" style="position:absolute;margin-left:-14pt;margin-top:.15pt;width:499.65pt;height:55.25pt;z-index:251659264;visibility:visible;mso-wrap-style:square;mso-width-percent:0;mso-height-percent:0;mso-wrap-distance-left:9pt;mso-wrap-distance-top:0;mso-wrap-distance-right:9pt;mso-wrap-distance-bottom:0;mso-position-horizontal:absolute;mso-position-horizontal-relative:text;mso-position-vertical:absolute;mso-position-vertical-relative:text;mso-width-percent:0;mso-height-percent:0;mso-width-relative:page;mso-height-relative:page;v-text-anchor:top" o:gfxdata="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" filled="f" stroked="f">
                 <v:stroke joinstyle="round"/>
                 <v:shadow opacity="49150f"/>
                 <v:textbox inset="0,0,0,0">
@@ -2768,7 +4057,19 @@
                         <w:rPr>
                           <w:rFonts w:ascii="Times New Roman" w:hAnsi="Times New Roman" w:cs="Times New Roman"/>
                         </w:rPr>
-                        <w:t>Figure 3: A comparison of the PCPs between theoretically specified models. By comparison to the PCP in the histogram, the medians here fall well below 70%, suggesting that these models are less capable of predicting whether a person votes, Even Campbell et al. 1960, whose model is still well below the mean percentage of the percent correctly predicted.</w:t>
+                        <w:t xml:space="preserve">Figure </w:t>
+                      </w:r>
+                      <w:r>
+                        <w:rPr>
+                          <w:rFonts w:ascii="Times New Roman" w:hAnsi="Times New Roman" w:cs="Times New Roman"/>
+                        </w:rPr>
+                        <w:t>2</w:t>
+                      </w:r>
+                      <w:r>
+                        <w:rPr>
+                          <w:rFonts w:ascii="Times New Roman" w:hAnsi="Times New Roman" w:cs="Times New Roman"/>
+                        </w:rPr>
+                        <w:t>: A comparison of the PCPs between theoretically specified models. By comparison to the PCP in the histogram, the medians here fall well below 70%, suggesting that these models are less capable of predicting whether a person votes, Even Campbell et al. 1960, whose model is still well below the mean percentage of the percent correctly predicted.</w:t>
                       </w:r>
                     </w:p>
                   </w:txbxContent>
@@ -2785,13 +4086,12 @@
         <w:spacing w:line="480" w:lineRule="auto"/>
         <w:jc w:val="center"/>
       </w:pPr>
-      <w:commentRangeStart w:id="8"/>
       <w:r>
         <w:rPr>
           <w:noProof/>
         </w:rPr>
         <w:drawing>
-          <wp:inline distT="0" distB="0" distL="0" distR="0" wp14:anchorId="6B71F97D" wp14:editId="433CAD6E">
+          <wp:inline distT="0" distB="0" distL="0" distR="0" wp14:anchorId="5693B0D6" wp14:editId="7AF3E71E">
             <wp:extent cx="4572000" cy="4572000"/>
             <wp:effectExtent l="0" t="0" r="0" b="0"/>
             <wp:docPr id="6" name="Picture 6"/>
@@ -2841,7 +4141,6 @@
           </wp:inline>
         </w:drawing>
       </w:r>
-      <w:commentRangeEnd w:id="8"/>
     </w:p>
     <w:p>
       <w:pPr>
@@ -2884,7 +4183,7 @@
         <mc:AlternateContent>
           <mc:Choice Requires="wps">
             <w:drawing>
-              <wp:anchor distT="0" distB="0" distL="114300" distR="114300" simplePos="0" relativeHeight="251661312" behindDoc="0" locked="0" layoutInCell="1" allowOverlap="1" wp14:anchorId="5072A937" wp14:editId="532FE758">
+              <wp:anchor distT="0" distB="0" distL="114300" distR="114300" simplePos="0" relativeHeight="251661312" behindDoc="0" locked="0" layoutInCell="1" allowOverlap="1" wp14:anchorId="79F660E2" wp14:editId="7BEFA905">
                 <wp:simplePos x="0" y="0"/>
                 <wp:positionH relativeFrom="column">
                   <wp:posOffset>0</wp:posOffset>
@@ -2969,7 +4268,19 @@
                               <w:rPr>
                                 <w:rFonts w:ascii="Times New Roman" w:hAnsi="Times New Roman" w:cs="Times New Roman"/>
                               </w:rPr>
-                              <w:t xml:space="preserve">Figure 4: BeSiVa's selections. Out of 100 runs, BeSiVa selected education most often, followed by party ID and time spent in someone's house. </w:t>
+                              <w:t>F</w:t>
+                            </w:r>
+                            <w:r>
+                              <w:rPr>
+                                <w:rFonts w:ascii="Times New Roman" w:hAnsi="Times New Roman" w:cs="Times New Roman"/>
+                              </w:rPr>
+                              <w:t>igure 3</w:t>
+                            </w:r>
+                            <w:r>
+                              <w:rPr>
+                                <w:rFonts w:ascii="Times New Roman" w:hAnsi="Times New Roman" w:cs="Times New Roman"/>
+                              </w:rPr>
+                              <w:t xml:space="preserve">: BeSiVa's selections. Out of 100 runs, BeSiVa selected education most often, followed by party ID and time spent in someone's house. </w:t>
                             </w:r>
                           </w:p>
                         </w:txbxContent>
@@ -2991,7 +4302,7 @@
           </mc:Choice>
           <mc:Fallback>
             <w:pict>
-              <v:shape w14:anchorId="5072A937" id="Text Box 8" o:spid="_x0000_s1028" type="#_x0000_t202" style="position:absolute;margin-left:0;margin-top:29.7pt;width:499.65pt;height:32.75pt;z-index:251661312;visibility:visible;mso-wrap-style:square;mso-width-percent:0;mso-height-percent:0;mso-wrap-distance-left:9pt;mso-wrap-distance-top:0;mso-wrap-distance-right:9pt;mso-wrap-distance-bottom:0;mso-position-horizontal:absolute;mso-position-horizontal-relative:text;mso-position-vertical:absolute;mso-position-vertical-relative:text;mso-width-percent:0;mso-height-percent:0;mso-width-relative:page;mso-height-relative:page;v-text-anchor:top" o:gfxdata="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" filled="f" stroked="f">
+              <v:shape w14:anchorId="79F660E2" id="Text Box 8" o:spid="_x0000_s1028" type="#_x0000_t202" style="position:absolute;margin-left:0;margin-top:29.7pt;width:499.65pt;height:32.75pt;z-index:251661312;visibility:visible;mso-wrap-style:square;mso-width-percent:0;mso-height-percent:0;mso-wrap-distance-left:9pt;mso-wrap-distance-top:0;mso-wrap-distance-right:9pt;mso-wrap-distance-bottom:0;mso-position-horizontal:absolute;mso-position-horizontal-relative:text;mso-position-vertical:absolute;mso-position-vertical-relative:text;mso-width-percent:0;mso-height-percent:0;mso-width-relative:page;mso-height-relative:page;v-text-anchor:top" o:gfxdata="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" filled="f" stroked="f">
                 <v:stroke joinstyle="round"/>
                 <v:shadow opacity="49150f"/>
                 <v:textbox inset="0,0,0,0">
@@ -3006,7 +4317,19 @@
                         <w:rPr>
                           <w:rFonts w:ascii="Times New Roman" w:hAnsi="Times New Roman" w:cs="Times New Roman"/>
                         </w:rPr>
-                        <w:t xml:space="preserve">Figure 4: BeSiVa's selections. Out of 100 runs, BeSiVa selected education most often, followed by party ID and time spent in someone's house. </w:t>
+                        <w:t>F</w:t>
+                      </w:r>
+                      <w:r>
+                        <w:rPr>
+                          <w:rFonts w:ascii="Times New Roman" w:hAnsi="Times New Roman" w:cs="Times New Roman"/>
+                        </w:rPr>
+                        <w:t>igure 3</w:t>
+                      </w:r>
+                      <w:r>
+                        <w:rPr>
+                          <w:rFonts w:ascii="Times New Roman" w:hAnsi="Times New Roman" w:cs="Times New Roman"/>
+                        </w:rPr>
+                        <w:t xml:space="preserve">: BeSiVa's selections. Out of 100 runs, BeSiVa selected education most often, followed by party ID and time spent in someone's house. </w:t>
                       </w:r>
                     </w:p>
                   </w:txbxContent>
@@ -3033,7 +4356,7 @@
           <w:noProof/>
         </w:rPr>
         <w:drawing>
-          <wp:inline distT="0" distB="0" distL="0" distR="0" wp14:anchorId="7B135F3D" wp14:editId="3CEA5CF3">
+          <wp:inline distT="0" distB="0" distL="0" distR="0" wp14:anchorId="34342CD0" wp14:editId="50A7F51D">
             <wp:extent cx="4586605" cy="4586605"/>
             <wp:effectExtent l="0" t="0" r="10795" b="10795"/>
             <wp:docPr id="11" name="Picture 11"/>
@@ -3130,7 +4453,7 @@
         <mc:AlternateContent>
           <mc:Choice Requires="wps">
             <w:drawing>
-              <wp:anchor distT="0" distB="0" distL="114300" distR="114300" simplePos="0" relativeHeight="251662336" behindDoc="0" locked="0" layoutInCell="1" allowOverlap="1" wp14:editId="2C95D606">
+              <wp:anchor distT="0" distB="0" distL="114300" distR="114300" simplePos="0" relativeHeight="251662336" behindDoc="0" locked="0" layoutInCell="1" allowOverlap="1" wp14:anchorId="5673334C" wp14:editId="1C83DBAE">
                 <wp:simplePos x="0" y="0"/>
                 <wp:positionH relativeFrom="column">
                   <wp:posOffset>-205740</wp:posOffset>
@@ -3215,7 +4538,19 @@
                               <w:rPr>
                                 <w:rFonts w:ascii="Times New Roman" w:hAnsi="Times New Roman" w:cs="Times New Roman"/>
                               </w:rPr>
-                              <w:t>Figure 5: A test of the independent variables. The independent variables selected by BeSiVa in figure 3 were added to models one at a time, and cross-validated 100 times. In this case, the best model is the one that has 7 variables included, but the variation is large.</w:t>
+                              <w:t xml:space="preserve">Figure </w:t>
+                            </w:r>
+                            <w:r>
+                              <w:rPr>
+                                <w:rFonts w:ascii="Times New Roman" w:hAnsi="Times New Roman" w:cs="Times New Roman"/>
+                              </w:rPr>
+                              <w:t>4</w:t>
+                            </w:r>
+                            <w:r>
+                              <w:rPr>
+                                <w:rFonts w:ascii="Times New Roman" w:hAnsi="Times New Roman" w:cs="Times New Roman"/>
+                              </w:rPr>
+                              <w:t>: A test of the independent variables. The independent variables selected by BeSiVa in figure 3 were added to models one at a time, and cross-validated 100 times. In this case, the best model is the one that has 7 variables included, but the variation is large.</w:t>
                             </w:r>
                           </w:p>
                         </w:txbxContent>
@@ -3237,7 +4572,7 @@
           </mc:Choice>
           <mc:Fallback>
             <w:pict>
-              <v:shape id="Text Box 12" o:spid="_x0000_s1029" type="#_x0000_t202" style="position:absolute;margin-left:-16.2pt;margin-top:0;width:499.65pt;height:41.45pt;z-index:251662336;visibility:visible;mso-wrap-style:square;mso-width-percent:0;mso-height-percent:0;mso-wrap-distance-left:9pt;mso-wrap-distance-top:0;mso-wrap-distance-right:9pt;mso-wrap-distance-bottom:0;mso-position-horizontal:absolute;mso-position-horizontal-relative:text;mso-position-vertical:absolute;mso-position-vertical-relative:text;mso-width-percent:0;mso-height-percent:0;mso-width-relative:page;mso-height-relative:page;v-text-anchor:top" o:gfxdata="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" filled="f" stroked="f">
+              <v:shape w14:anchorId="5673334C" id="Text Box 12" o:spid="_x0000_s1029" type="#_x0000_t202" style="position:absolute;margin-left:-16.2pt;margin-top:0;width:499.65pt;height:41.45pt;z-index:251662336;visibility:visible;mso-wrap-style:square;mso-width-percent:0;mso-height-percent:0;mso-wrap-distance-left:9pt;mso-wrap-distance-top:0;mso-wrap-distance-right:9pt;mso-wrap-distance-bottom:0;mso-position-horizontal:absolute;mso-position-horizontal-relative:text;mso-position-vertical:absolute;mso-position-vertical-relative:text;mso-width-percent:0;mso-height-percent:0;mso-width-relative:page;mso-height-relative:page;v-text-anchor:top" o:gfxdata="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" filled="f" stroked="f">
                 <v:stroke joinstyle="round"/>
                 <v:shadow opacity="49150f"/>
                 <v:textbox inset="0,0,0,0">
@@ -3252,7 +4587,19 @@
                         <w:rPr>
                           <w:rFonts w:ascii="Times New Roman" w:hAnsi="Times New Roman" w:cs="Times New Roman"/>
                         </w:rPr>
-                        <w:t>Figure 5: A test of the independent variables. The independent variables selected by BeSiVa in figure 3 were added to models one at a time, and cross-validated 100 times. In this case, the best model is the one that has 7 variables included, but the variation is large.</w:t>
+                        <w:t xml:space="preserve">Figure </w:t>
+                      </w:r>
+                      <w:r>
+                        <w:rPr>
+                          <w:rFonts w:ascii="Times New Roman" w:hAnsi="Times New Roman" w:cs="Times New Roman"/>
+                        </w:rPr>
+                        <w:t>4</w:t>
+                      </w:r>
+                      <w:r>
+                        <w:rPr>
+                          <w:rFonts w:ascii="Times New Roman" w:hAnsi="Times New Roman" w:cs="Times New Roman"/>
+                        </w:rPr>
+                        <w:t>: A test of the independent variables. The independent variables selected by BeSiVa in figure 3 were added to models one at a time, and cross-validated 100 times. In this case, the best model is the one that has 7 variables included, but the variation is large.</w:t>
                       </w:r>
                     </w:p>
                   </w:txbxContent>
@@ -3274,7 +4621,7 @@
           <w:noProof/>
         </w:rPr>
         <w:drawing>
-          <wp:inline distT="0" distB="0" distL="0" distR="0" wp14:anchorId="0AA0171F" wp14:editId="2A511A7F">
+          <wp:inline distT="0" distB="0" distL="0" distR="0" wp14:anchorId="098F595D" wp14:editId="5B63EC45">
             <wp:extent cx="4572000" cy="4572000"/>
             <wp:effectExtent l="0" t="0" r="0" b="0"/>
             <wp:docPr id="13" name="Picture 13"/>
@@ -3371,7 +4718,7 @@
         <mc:AlternateContent>
           <mc:Choice Requires="wps">
             <w:drawing>
-              <wp:anchor distT="0" distB="0" distL="114300" distR="114300" simplePos="0" relativeHeight="251663360" behindDoc="0" locked="0" layoutInCell="1" allowOverlap="1" wp14:editId="433E11C7">
+              <wp:anchor distT="0" distB="0" distL="114300" distR="114300" simplePos="0" relativeHeight="251663360" behindDoc="0" locked="0" layoutInCell="1" allowOverlap="1" wp14:anchorId="236C08B5" wp14:editId="0296C1FA">
                 <wp:simplePos x="0" y="0"/>
                 <wp:positionH relativeFrom="column">
                   <wp:posOffset>-205740</wp:posOffset>
@@ -3456,7 +4803,19 @@
                               <w:rPr>
                                 <w:rFonts w:ascii="Times New Roman" w:hAnsi="Times New Roman" w:cs="Times New Roman"/>
                               </w:rPr>
-                              <w:t>Figure 6: the same test, repeated 1000 times. Note that in this case, the largest PCP is also the first one whose 95% confidence band fall outside the choosing the mode for category, with the first 4 independent variables.</w:t>
+                              <w:t>F</w:t>
+                            </w:r>
+                            <w:r>
+                              <w:rPr>
+                                <w:rFonts w:ascii="Times New Roman" w:hAnsi="Times New Roman" w:cs="Times New Roman"/>
+                              </w:rPr>
+                              <w:t>igure 5</w:t>
+                            </w:r>
+                            <w:r>
+                              <w:rPr>
+                                <w:rFonts w:ascii="Times New Roman" w:hAnsi="Times New Roman" w:cs="Times New Roman"/>
+                              </w:rPr>
+                              <w:t>: the same test, repeated 1000 times. Note that in this case, the largest PCP is also the first one whose 95% confidence band fall outside the choosing the mode for category, with the first 4 independent variables.</w:t>
                             </w:r>
                           </w:p>
                         </w:txbxContent>
@@ -3478,7 +4837,7 @@
           </mc:Choice>
           <mc:Fallback>
             <w:pict>
-              <v:shape id="Text Box 14" o:spid="_x0000_s1030" type="#_x0000_t202" style="position:absolute;margin-left:-16.2pt;margin-top:0;width:499.65pt;height:41.45pt;z-index:251663360;visibility:visible;mso-wrap-style:square;mso-width-percent:0;mso-height-percent:0;mso-wrap-distance-left:9pt;mso-wrap-distance-top:0;mso-wrap-distance-right:9pt;mso-wrap-distance-bottom:0;mso-position-horizontal:absolute;mso-position-horizontal-relative:text;mso-position-vertical:absolute;mso-position-vertical-relative:text;mso-width-percent:0;mso-height-percent:0;mso-width-relative:page;mso-height-relative:page;v-text-anchor:top" o:gfxdata="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" filled="f" stroked="f">
+              <v:shape w14:anchorId="236C08B5" id="Text Box 14" o:spid="_x0000_s1030" type="#_x0000_t202" style="position:absolute;margin-left:-16.2pt;margin-top:0;width:499.65pt;height:41.45pt;z-index:251663360;visibility:visible;mso-wrap-style:square;mso-width-percent:0;mso-height-percent:0;mso-wrap-distance-left:9pt;mso-wrap-distance-top:0;mso-wrap-distance-right:9pt;mso-wrap-distance-bottom:0;mso-position-horizontal:absolute;mso-position-horizontal-relative:text;mso-position-vertical:absolute;mso-position-vertical-relative:text;mso-width-percent:0;mso-height-percent:0;mso-width-relative:page;mso-height-relative:page;v-text-anchor:top" o:gfxdata="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" filled="f" stroked="f">
                 <v:stroke joinstyle="round"/>
                 <v:shadow opacity="49150f"/>
                 <v:textbox inset="0,0,0,0">
@@ -3493,7 +4852,19 @@
                         <w:rPr>
                           <w:rFonts w:ascii="Times New Roman" w:hAnsi="Times New Roman" w:cs="Times New Roman"/>
                         </w:rPr>
-                        <w:t>Figure 6: the same test, repeated 1000 times. Note that in this case, the largest PCP is also the first one whose 95% confidence band fall outside the choosing the mode for category, with the first 4 independent variables.</w:t>
+                        <w:t>F</w:t>
+                      </w:r>
+                      <w:r>
+                        <w:rPr>
+                          <w:rFonts w:ascii="Times New Roman" w:hAnsi="Times New Roman" w:cs="Times New Roman"/>
+                        </w:rPr>
+                        <w:t>igure 5</w:t>
+                      </w:r>
+                      <w:r>
+                        <w:rPr>
+                          <w:rFonts w:ascii="Times New Roman" w:hAnsi="Times New Roman" w:cs="Times New Roman"/>
+                        </w:rPr>
+                        <w:t>: the same test, repeated 1000 times. Note that in this case, the largest PCP is also the first one whose 95% confidence band fall outside the choosing the mode for category, with the first 4 independent variables.</w:t>
                       </w:r>
                     </w:p>
                   </w:txbxContent>
@@ -3515,7 +4886,7 @@
           <w:noProof/>
         </w:rPr>
         <w:drawing>
-          <wp:inline distT="0" distB="0" distL="0" distR="0" wp14:anchorId="5FC6A32A" wp14:editId="28ECE119">
+          <wp:inline distT="0" distB="0" distL="0" distR="0" wp14:anchorId="6C9C4C77" wp14:editId="432E575C">
             <wp:extent cx="4528185" cy="4528185"/>
             <wp:effectExtent l="0" t="0" r="0" b="0"/>
             <wp:docPr id="15" name="Picture 15"/>
@@ -3602,7 +4973,7 @@
         <mc:AlternateContent>
           <mc:Choice Requires="wps">
             <w:drawing>
-              <wp:anchor distT="0" distB="0" distL="114300" distR="114300" simplePos="0" relativeHeight="251665408" behindDoc="0" locked="0" layoutInCell="1" allowOverlap="1" wp14:anchorId="5CB2BEBF" wp14:editId="10DE4883">
+              <wp:anchor distT="0" distB="0" distL="114300" distR="114300" simplePos="0" relativeHeight="251665408" behindDoc="0" locked="0" layoutInCell="1" allowOverlap="1" wp14:anchorId="63DA4501" wp14:editId="4796165F">
                 <wp:simplePos x="0" y="0"/>
                 <wp:positionH relativeFrom="column">
                   <wp:posOffset>0</wp:posOffset>
@@ -3739,8 +5110,11 @@
         <w:spacing w:line="480" w:lineRule="auto"/>
       </w:pPr>
       <w:r>
+        <w:rPr>
+          <w:noProof/>
+        </w:rPr>
         <w:drawing>
-          <wp:inline distT="0" distB="0" distL="0" distR="0" wp14:anchorId="0E35651C" wp14:editId="509FAC40">
+          <wp:inline distT="0" distB="0" distL="0" distR="0" wp14:anchorId="63E520A3" wp14:editId="6821FD28">
             <wp:extent cx="5943600" cy="3666490"/>
             <wp:effectExtent l="0" t="0" r="0" b="0"/>
             <wp:docPr id="16" name="Picture 16"/>
@@ -3822,7 +5196,7 @@
         <mc:AlternateContent>
           <mc:Choice Requires="wps">
             <w:drawing>
-              <wp:anchor distT="0" distB="0" distL="114300" distR="114300" simplePos="0" relativeHeight="251667456" behindDoc="0" locked="0" layoutInCell="1" allowOverlap="1" wp14:anchorId="54ADDD1C" wp14:editId="2D086A71">
+              <wp:anchor distT="0" distB="0" distL="114300" distR="114300" simplePos="0" relativeHeight="251667456" behindDoc="0" locked="0" layoutInCell="1" allowOverlap="1" wp14:anchorId="7AF9CF9A" wp14:editId="5C9E529C">
                 <wp:simplePos x="0" y="0"/>
                 <wp:positionH relativeFrom="column">
                   <wp:posOffset>0</wp:posOffset>
@@ -4014,8 +5388,11 @@
         <w:spacing w:line="480" w:lineRule="auto"/>
       </w:pPr>
       <w:r>
+        <w:rPr>
+          <w:noProof/>
+        </w:rPr>
         <w:drawing>
-          <wp:inline distT="0" distB="0" distL="0" distR="0" wp14:anchorId="3A04A854" wp14:editId="03795034">
+          <wp:inline distT="0" distB="0" distL="0" distR="0" wp14:anchorId="40D41AB1" wp14:editId="2410C0FC">
             <wp:extent cx="5943600" cy="4839335"/>
             <wp:effectExtent l="0" t="0" r="0" b="0"/>
             <wp:docPr id="17" name="Picture 17"/>
@@ -4092,7 +5469,7 @@
         <mc:AlternateContent>
           <mc:Choice Requires="wps">
             <w:drawing>
-              <wp:anchor distT="0" distB="0" distL="114300" distR="114300" simplePos="0" relativeHeight="251669504" behindDoc="0" locked="0" layoutInCell="1" allowOverlap="1" wp14:anchorId="4B6C10D4" wp14:editId="0BCE76BA">
+              <wp:anchor distT="0" distB="0" distL="114300" distR="114300" simplePos="0" relativeHeight="251669504" behindDoc="0" locked="0" layoutInCell="1" allowOverlap="1" wp14:anchorId="31C83E5E" wp14:editId="6A0D662D">
                 <wp:simplePos x="0" y="0"/>
                 <wp:positionH relativeFrom="column">
                   <wp:posOffset>0</wp:posOffset>
@@ -4135,13 +5512,7 @@
                               <w:rPr>
                                 <w:rFonts w:ascii="Times New Roman" w:hAnsi="Times New Roman" w:cs="Times New Roman"/>
                               </w:rPr>
-                              <w:t xml:space="preserve">Table </w:t>
-                            </w:r>
-                            <w:r>
-                              <w:rPr>
-                                <w:rFonts w:ascii="Times New Roman" w:hAnsi="Times New Roman" w:cs="Times New Roman"/>
-                              </w:rPr>
-                              <w:t>3</w:t>
+                              <w:t>Table 3</w:t>
                             </w:r>
                             <w:r>
                               <w:rPr>
@@ -4260,8 +5631,11 @@
         <w:spacing w:line="480" w:lineRule="auto"/>
       </w:pPr>
       <w:r>
+        <w:rPr>
+          <w:noProof/>
+        </w:rPr>
         <w:drawing>
-          <wp:inline distT="0" distB="0" distL="0" distR="0" wp14:anchorId="426A1DA4" wp14:editId="7BFFF7FD">
+          <wp:inline distT="0" distB="0" distL="0" distR="0" wp14:anchorId="1F15B7DF" wp14:editId="1F3BB297">
             <wp:extent cx="5740400" cy="6108700"/>
             <wp:effectExtent l="0" t="0" r="0" b="0"/>
             <wp:docPr id="18" name="Picture 18"/>
@@ -4298,6 +5672,7 @@
       </w:r>
     </w:p>
     <w:sectPr>
+      <w:footerReference w:type="default" r:id="rId14"/>
       <w:pgSz w:w="12240" w:h="15840"/>
       <w:pgMar w:top="1440" w:right="1440" w:bottom="1440" w:left="1440" w:header="720" w:footer="720" w:gutter="0"/>
       <w:cols w:space="720"/>
@@ -4324,6 +5699,51 @@
     </w:p>
   </w:endnote>
 </w:endnotes>
+</file>
+
+<file path=word/footer1.xml><?xml version="1.0" encoding="utf-8"?>
+<w:ftr xmlns:wpc="http://schemas.microsoft.com/office/word/2010/wordprocessingCanvas" xmlns:mo="http://schemas.microsoft.com/office/mac/office/2008/main" xmlns:mc="http://schemas.openxmlformats.org/markup-compatibility/2006" xmlns:mv="urn:schemas-microsoft-com:mac:vml" xmlns:o="urn:schemas-microsoft-com:office:office" xmlns:r="http://schemas.openxmlformats.org/officeDocument/2006/relationships" xmlns:m="http://schemas.openxmlformats.org/officeDocument/2006/math" xmlns:v="urn:schemas-microsoft-com:vml" xmlns:wp14="http://schemas.microsoft.com/office/word/2010/wordprocessingDrawing" xmlns:wp="http://schemas.openxmlformats.org/drawingml/2006/wordprocessingDrawing" xmlns:w10="urn:schemas-microsoft-com:office:word" xmlns:w="http://schemas.openxmlformats.org/wordprocessingml/2006/main" xmlns:w14="http://schemas.microsoft.com/office/word/2010/wordml" xmlns:w15="http://schemas.microsoft.com/office/word/2012/wordml" xmlns:wpg="http://schemas.microsoft.com/office/word/2010/wordprocessingGroup" xmlns:wpi="http://schemas.microsoft.com/office/word/2010/wordprocessingInk" xmlns:wne="http://schemas.microsoft.com/office/word/2006/wordml" xmlns:wps="http://schemas.microsoft.com/office/word/2010/wordprocessingShape" mc:Ignorable="w14 w15 wp14">
+  <w:p>
+    <w:pPr>
+      <w:pStyle w:val="Footer"/>
+      <w:jc w:val="right"/>
+      <w:rPr>
+        <w:rFonts w:ascii="Times New Roman" w:hAnsi="Times New Roman" w:cs="Times New Roman"/>
+      </w:rPr>
+    </w:pPr>
+    <w:r>
+      <w:rPr>
+        <w:rFonts w:ascii="Times New Roman" w:hAnsi="Times New Roman" w:cs="Times New Roman"/>
+      </w:rPr>
+      <w:fldChar w:fldCharType="begin"/>
+    </w:r>
+    <w:r>
+      <w:rPr>
+        <w:rFonts w:ascii="Times New Roman" w:hAnsi="Times New Roman" w:cs="Times New Roman"/>
+      </w:rPr>
+      <w:instrText xml:space="preserve"> PAGE  \* MERGEFORMAT </w:instrText>
+    </w:r>
+    <w:r>
+      <w:rPr>
+        <w:rFonts w:ascii="Times New Roman" w:hAnsi="Times New Roman" w:cs="Times New Roman"/>
+      </w:rPr>
+      <w:fldChar w:fldCharType="separate"/>
+    </w:r>
+    <w:r>
+      <w:rPr>
+        <w:rFonts w:ascii="Times New Roman" w:hAnsi="Times New Roman" w:cs="Times New Roman"/>
+        <w:noProof/>
+      </w:rPr>
+      <w:t>1</w:t>
+    </w:r>
+    <w:r>
+      <w:rPr>
+        <w:rFonts w:ascii="Times New Roman" w:hAnsi="Times New Roman" w:cs="Times New Roman"/>
+      </w:rPr>
+      <w:fldChar w:fldCharType="end"/>
+    </w:r>
+  </w:p>
+</w:ftr>
 </file>
 
 <file path=word/footnotes.xml><?xml version="1.0" encoding="utf-8"?>

</xml_diff>